<commit_message>
started development guide updates
</commit_message>
<xml_diff>
--- a/DevDepGuide/Production Lifecycle Manager Development Guide.docx
+++ b/DevDepGuide/Production Lifecycle Manager Development Guide.docx
@@ -11,26 +11,6 @@
           <w:sz w:val="40"/>
         </w:rPr>
       </w:pPr>
-    </w:p>
-    <w:p>
-      <w:pPr>
-        <w:jc w:val="center"/>
-        <w:rPr>
-          <w:rFonts w:ascii="Calibri" w:eastAsia="Times New Roman" w:hAnsi="Calibri" w:cs="Calibri"/>
-          <w:b/>
-          <w:sz w:val="40"/>
-        </w:rPr>
-      </w:pPr>
-    </w:p>
-    <w:p>
-      <w:pPr>
-        <w:jc w:val="center"/>
-        <w:rPr>
-          <w:rFonts w:ascii="Calibri" w:eastAsia="Times New Roman" w:hAnsi="Calibri" w:cs="Calibri"/>
-          <w:b/>
-          <w:sz w:val="40"/>
-        </w:rPr>
-      </w:pPr>
       <w:r>
         <w:rPr>
           <w:rFonts w:ascii="Calibri" w:eastAsia="Times New Roman" w:hAnsi="Calibri" w:cs="Calibri"/>
@@ -39,7 +19,7 @@
           <w:sz w:val="40"/>
         </w:rPr>
         <w:drawing>
-          <wp:inline distT="0" distB="0" distL="0" distR="0" wp14:anchorId="4E799AE9" wp14:editId="5BD78F10">
+          <wp:inline distT="0" distB="0" distL="0" distR="0" wp14:anchorId="3C85A483" wp14:editId="6E04FF9E">
             <wp:extent cx="4046899" cy="1124139"/>
             <wp:effectExtent l="0" t="0" r="4445" b="6350"/>
             <wp:docPr id="1" name="Picture 1"/>
@@ -77,6 +57,17 @@
     </w:p>
     <w:p>
       <w:pPr>
+        <w:rPr>
+          <w:rFonts w:ascii="Calibri" w:eastAsia="Times New Roman" w:hAnsi="Calibri" w:cs="Calibri"/>
+          <w:b/>
+          <w:sz w:val="40"/>
+        </w:rPr>
+      </w:pPr>
+      <w:bookmarkStart w:id="0" w:name="_GoBack"/>
+      <w:bookmarkEnd w:id="0"/>
+    </w:p>
+    <w:p>
+      <w:pPr>
         <w:jc w:val="center"/>
         <w:rPr>
           <w:rFonts w:ascii="Calibri" w:eastAsia="Times New Roman" w:hAnsi="Calibri" w:cs="Calibri"/>
@@ -1975,8 +1966,6 @@
         </w:rPr>
         <w:br w:type="page"/>
       </w:r>
-      <w:bookmarkStart w:id="0" w:name="_GoBack"/>
-      <w:bookmarkEnd w:id="0"/>
     </w:p>
     <w:p>
       <w:pPr>
@@ -2034,7 +2023,13 @@
         <w:t xml:space="preserve">lot numbers, </w:t>
       </w:r>
       <w:r>
-        <w:t>cost information, storage information, etc. The application also tracks t</w:t>
+        <w:t>cost information, storage information,</w:t>
+      </w:r>
+      <w:r>
+        <w:t xml:space="preserve"> and a distributed network inventory</w:t>
+      </w:r>
+      <w:r>
+        <w:t xml:space="preserve"> etc. The application also tracks t</w:t>
       </w:r>
       <w:r>
         <w:t>he vendors which supply the stock</w:t>
@@ -2049,6 +2044,7 @@
         <w:t>It is a cutting-edge piece of technology designed to put the old days of spreadsheets and macros to waste and gives the clients total control over their inventory.</w:t>
       </w:r>
     </w:p>
+    <w:p/>
     <w:p>
       <w:pPr>
         <w:pStyle w:val="Heading1"/>
@@ -2141,7 +2137,11 @@
     <w:p/>
     <w:p>
       <w:r>
-        <w:t xml:space="preserve">The connections made between the different key sectors are through event handling and listeners. When the user makes interacts with the user interface, the “events” that occur trigger methods in our Meteor layer. Our Meteor layer interacts with our database layer through a </w:t>
+        <w:t xml:space="preserve">The connections made between the different key sectors are through event handling and listeners. When the user makes interacts with the user interface, the “events” that occur trigger </w:t>
+      </w:r>
+      <w:r>
+        <w:lastRenderedPageBreak/>
+        <w:t xml:space="preserve">methods in our Meteor layer. Our Meteor layer interacts with our database layer through a </w:t>
       </w:r>
       <w:hyperlink r:id="rId9" w:history="1">
         <w:r>
@@ -2155,6 +2155,123 @@
         <w:t xml:space="preserve">. Finally, through listeners, the changes made within our database is reflected in our user interface. </w:t>
       </w:r>
     </w:p>
+    <w:p/>
+    <w:p>
+      <w:pPr>
+        <w:pStyle w:val="Heading1"/>
+        <w:rPr>
+          <w:sz w:val="36"/>
+        </w:rPr>
+      </w:pPr>
+      <w:bookmarkStart w:id="3" w:name="_Toc509880578"/>
+      <w:r>
+        <w:rPr>
+          <w:sz w:val="36"/>
+        </w:rPr>
+        <w:t xml:space="preserve">Technologies </w:t>
+      </w:r>
+      <w:proofErr w:type="gramStart"/>
+      <w:r>
+        <w:rPr>
+          <w:sz w:val="36"/>
+        </w:rPr>
+        <w:t>In</w:t>
+      </w:r>
+      <w:proofErr w:type="gramEnd"/>
+      <w:r>
+        <w:rPr>
+          <w:sz w:val="36"/>
+        </w:rPr>
+        <w:t xml:space="preserve"> Use</w:t>
+      </w:r>
+      <w:bookmarkEnd w:id="3"/>
+    </w:p>
+    <w:p/>
+    <w:p>
+      <w:r>
+        <w:t>This section talks about the main technologies and the features we utilize to bring our application to life.</w:t>
+      </w:r>
+    </w:p>
+    <w:p/>
+    <w:p>
+      <w:pPr>
+        <w:pStyle w:val="Heading2"/>
+      </w:pPr>
+      <w:bookmarkStart w:id="4" w:name="_Toc509880579"/>
+      <w:r>
+        <w:t>MongoDB</w:t>
+      </w:r>
+      <w:bookmarkEnd w:id="4"/>
+    </w:p>
+    <w:p/>
+    <w:p>
+      <w:r>
+        <w:t xml:space="preserve">Our database of choice is </w:t>
+      </w:r>
+      <w:hyperlink r:id="rId10" w:history="1">
+        <w:r>
+          <w:rPr>
+            <w:rStyle w:val="Hyperlink"/>
+          </w:rPr>
+          <w:t>MongoDB</w:t>
+        </w:r>
+      </w:hyperlink>
+      <w:r>
+        <w:t xml:space="preserve">. MongoDB is an open-source, cross-platform, document-oriented database program that runs NoSQL. Within each database, the documents are JSON-like with schemas. Meteor and Mongo run together fairly well and there is plenty of documentation to get these two stacks to function together. Through the publish-subscribe pattern, databases are “published” and certain classes can “subscribe” to these databases to access them. </w:t>
+      </w:r>
+      <w:r>
+        <w:t xml:space="preserve">Synchronization code does not need to be written as the changes </w:t>
+      </w:r>
+      <w:r>
+        <w:t>propagate</w:t>
+      </w:r>
+      <w:r>
+        <w:t xml:space="preserve"> immediately. </w:t>
+      </w:r>
+      <w:r>
+        <w:t xml:space="preserve">Through this pattern, we can </w:t>
+      </w:r>
+      <w:r>
+        <w:t xml:space="preserve">also </w:t>
+      </w:r>
+      <w:r>
+        <w:t xml:space="preserve">ensure that any feature of the client does NOT have direct access to the database, and that all database handling is </w:t>
+      </w:r>
+      <w:r>
+        <w:t xml:space="preserve">on the server side. </w:t>
+      </w:r>
+    </w:p>
+    <w:p/>
+    <w:p>
+      <w:pPr>
+        <w:pStyle w:val="Heading2"/>
+      </w:pPr>
+      <w:bookmarkStart w:id="5" w:name="_Toc509880580"/>
+      <w:r>
+        <w:t>Meteor</w:t>
+      </w:r>
+      <w:bookmarkEnd w:id="5"/>
+    </w:p>
+    <w:p/>
+    <w:p>
+      <w:r>
+        <w:t>Meteor, or otherwise known as Meteor JS is a free, open-source, isomorphic, JavaScript web framework written using Node.js. It integrates with MongoDB well, and also with the React library. Meteor allows for rapid prototyping and produces cross platform code (Android, iOS, Web). Functionality on this back-end layer is done through Meteor methods.</w:t>
+      </w:r>
+      <w:r>
+        <w:t xml:space="preserve"> Meteor methods are Meteor’s remote procedure call system to write to the database. Essentially, a method is an API endpoint for the server and is tightly integrated with the publish-subscribe pattern and data loading. This also integrates with UI framework React (see next).</w:t>
+      </w:r>
+    </w:p>
+    <w:p/>
+    <w:p>
+      <w:pPr>
+        <w:pStyle w:val="Heading2"/>
+      </w:pPr>
+      <w:bookmarkStart w:id="6" w:name="_Toc509880581"/>
+      <w:r>
+        <w:t>React</w:t>
+      </w:r>
+      <w:bookmarkEnd w:id="6"/>
+    </w:p>
     <w:p>
       <w:pPr>
         <w:rPr>
@@ -2164,152 +2281,15 @@
     </w:p>
     <w:p>
       <w:pPr>
-        <w:pStyle w:val="Heading1"/>
-        <w:rPr>
-          <w:sz w:val="36"/>
-        </w:rPr>
-      </w:pPr>
-      <w:bookmarkStart w:id="3" w:name="_Toc509880578"/>
-      <w:r>
-        <w:rPr>
-          <w:sz w:val="36"/>
-        </w:rPr>
-        <w:t xml:space="preserve">Technologies </w:t>
-      </w:r>
-      <w:proofErr w:type="gramStart"/>
-      <w:r>
-        <w:rPr>
-          <w:sz w:val="36"/>
-        </w:rPr>
-        <w:t>In</w:t>
-      </w:r>
-      <w:proofErr w:type="gramEnd"/>
-      <w:r>
-        <w:rPr>
-          <w:sz w:val="36"/>
-        </w:rPr>
-        <w:t xml:space="preserve"> Use</w:t>
-      </w:r>
-      <w:bookmarkEnd w:id="3"/>
-    </w:p>
-    <w:p/>
-    <w:p>
-      <w:r>
-        <w:t>This section talks about the main technologies and the features we utilize to bring our application to life.</w:t>
-      </w:r>
-    </w:p>
-    <w:p/>
-    <w:p>
-      <w:pPr>
-        <w:pStyle w:val="Heading2"/>
-      </w:pPr>
-      <w:bookmarkStart w:id="4" w:name="_Toc509880579"/>
-      <w:r>
-        <w:t>MongoDB</w:t>
-      </w:r>
-      <w:bookmarkEnd w:id="4"/>
-    </w:p>
-    <w:p/>
-    <w:p>
-      <w:r>
-        <w:t xml:space="preserve">Our database of choice is </w:t>
-      </w:r>
-      <w:hyperlink r:id="rId10" w:history="1">
-        <w:r>
-          <w:rPr>
-            <w:rStyle w:val="Hyperlink"/>
-          </w:rPr>
-          <w:t>MongoDB</w:t>
-        </w:r>
-      </w:hyperlink>
-      <w:r>
-        <w:t xml:space="preserve">. MongoDB is an open-source, cross-platform, document-oriented database program that runs NoSQL. Within each database, the documents are JSON-like with schemas. Meteor and Mongo run together fairly well and there is plenty of documentation to get these two stacks to function together. Through the publish-subscribe pattern, databases are “published” and certain classes can “subscribe” to these databases to access them. </w:t>
-      </w:r>
-      <w:r>
-        <w:t xml:space="preserve">Synchronization code does not need to be written as the changes </w:t>
-      </w:r>
-      <w:r>
-        <w:t>propagate</w:t>
-      </w:r>
-      <w:r>
-        <w:t xml:space="preserve"> immediately. </w:t>
-      </w:r>
-      <w:r>
-        <w:t xml:space="preserve">Through this pattern, we can </w:t>
-      </w:r>
-      <w:r>
-        <w:t xml:space="preserve">also </w:t>
-      </w:r>
-      <w:r>
-        <w:t xml:space="preserve">ensure that any feature of the client does NOT have direct access to the database, and that all database handling is </w:t>
-      </w:r>
-      <w:r>
-        <w:t xml:space="preserve">on the server side. </w:t>
-      </w:r>
-    </w:p>
-    <w:p/>
-    <w:p>
-      <w:pPr>
-        <w:pStyle w:val="Heading2"/>
-      </w:pPr>
-      <w:bookmarkStart w:id="5" w:name="_Toc509880580"/>
-      <w:r>
-        <w:t>Meteor</w:t>
-      </w:r>
-      <w:bookmarkEnd w:id="5"/>
-    </w:p>
-    <w:p/>
-    <w:p>
-      <w:r>
-        <w:t>Meteor, or otherwise known as Meteor JS is a free, open-source, isomorphic, JavaScript web framework written using Node.js. It integrates with MongoDB well, and also with the React library. Meteor allows for rapid prototyping and produces cross platform code (Android, iOS, Web). Functionality on this back-end layer is done through Meteor methods.</w:t>
-      </w:r>
-      <w:r>
-        <w:t xml:space="preserve"> Meteor methods are Meteor’s remote procedure call system to write to the database. Essentially, a method is an API endpoint for the server and is tightly integrated with the publish-subscribe pattern and data loading. This also integrates with UI framework React (see next).</w:t>
-      </w:r>
-    </w:p>
-    <w:p/>
-    <w:p>
-      <w:pPr>
-        <w:pStyle w:val="Heading2"/>
-      </w:pPr>
-      <w:bookmarkStart w:id="6" w:name="_Toc509880581"/>
-      <w:r>
-        <w:t>React</w:t>
-      </w:r>
-      <w:bookmarkEnd w:id="6"/>
-    </w:p>
-    <w:p>
-      <w:pPr>
         <w:rPr>
           <w:rFonts w:ascii="Calibri" w:eastAsia="Times New Roman" w:hAnsi="Calibri" w:cs="Calibri"/>
         </w:rPr>
       </w:pPr>
-    </w:p>
-    <w:p>
-      <w:pPr>
+      <w:r>
         <w:rPr>
           <w:rFonts w:ascii="Calibri" w:eastAsia="Times New Roman" w:hAnsi="Calibri" w:cs="Calibri"/>
         </w:rPr>
-      </w:pPr>
-      <w:r>
-        <w:rPr>
-          <w:rFonts w:ascii="Calibri" w:eastAsia="Times New Roman" w:hAnsi="Calibri" w:cs="Calibri"/>
-        </w:rPr>
-        <w:t xml:space="preserve">React, or </w:t>
-      </w:r>
-      <w:proofErr w:type="spellStart"/>
-      <w:r>
-        <w:rPr>
-          <w:rFonts w:ascii="Calibri" w:eastAsia="Times New Roman" w:hAnsi="Calibri" w:cs="Calibri"/>
-        </w:rPr>
-        <w:t>ReactJS</w:t>
-      </w:r>
-      <w:proofErr w:type="spellEnd"/>
-      <w:r>
-        <w:rPr>
-          <w:rFonts w:ascii="Calibri" w:eastAsia="Times New Roman" w:hAnsi="Calibri" w:cs="Calibri"/>
-        </w:rPr>
-        <w:t>, is a JavaScript library for building user interfaces. It is open-source and maintained by Facebook. React works i</w:t>
+        <w:t>React, or ReactJS, is a JavaScript library for building user interfaces. It is open-source and maintained by Facebook. React works i</w:t>
       </w:r>
       <w:r>
         <w:rPr>
@@ -2990,6 +2970,18 @@
         </w:numPr>
       </w:pPr>
       <w:r>
+        <w:t>Carts</w:t>
+      </w:r>
+    </w:p>
+    <w:p>
+      <w:pPr>
+        <w:pStyle w:val="ListParagraph"/>
+        <w:numPr>
+          <w:ilvl w:val="0"/>
+          <w:numId w:val="4"/>
+        </w:numPr>
+      </w:pPr>
+      <w:r>
         <w:t>Storage Capacities</w:t>
       </w:r>
     </w:p>
@@ -3026,7 +3018,7 @@
         </w:numPr>
       </w:pPr>
       <w:r>
-        <w:t>Carts</w:t>
+        <w:t>Lots</w:t>
       </w:r>
     </w:p>
     <w:p>
@@ -3038,7 +3030,7 @@
         </w:numPr>
       </w:pPr>
       <w:r>
-        <w:t>Lots</w:t>
+        <w:t>Production Lines</w:t>
       </w:r>
     </w:p>
     <w:p>
@@ -3050,6 +3042,18 @@
         </w:numPr>
       </w:pPr>
       <w:r>
+        <w:t>Production History</w:t>
+      </w:r>
+    </w:p>
+    <w:p>
+      <w:pPr>
+        <w:pStyle w:val="ListParagraph"/>
+        <w:numPr>
+          <w:ilvl w:val="0"/>
+          <w:numId w:val="4"/>
+        </w:numPr>
+      </w:pPr>
+      <w:r>
         <w:t>Spending Report</w:t>
       </w:r>
     </w:p>
@@ -3074,7 +3078,7 @@
         </w:numPr>
       </w:pPr>
       <w:r>
-        <w:t>Production History</w:t>
+        <w:t>Freshness Report</w:t>
       </w:r>
     </w:p>
     <w:p>
@@ -3086,7 +3090,7 @@
         </w:numPr>
       </w:pPr>
       <w:r>
-        <w:t>Freshness Report</w:t>
+        <w:t>Recall Report</w:t>
       </w:r>
     </w:p>
     <w:p>
@@ -3098,7 +3102,7 @@
         </w:numPr>
       </w:pPr>
       <w:r>
-        <w:t>Recall Report</w:t>
+        <w:t>Production Efficiency Report</w:t>
       </w:r>
     </w:p>
     <w:p>
@@ -3110,6 +3114,31 @@
         </w:numPr>
       </w:pPr>
       <w:r>
+        <w:t>Profitability Report</w:t>
+      </w:r>
+    </w:p>
+    <w:p>
+      <w:pPr>
+        <w:pStyle w:val="ListParagraph"/>
+        <w:numPr>
+          <w:ilvl w:val="0"/>
+          <w:numId w:val="4"/>
+        </w:numPr>
+      </w:pPr>
+      <w:r>
+        <w:lastRenderedPageBreak/>
+        <w:t>Final Product Freshness Report</w:t>
+      </w:r>
+    </w:p>
+    <w:p>
+      <w:pPr>
+        <w:pStyle w:val="ListParagraph"/>
+        <w:numPr>
+          <w:ilvl w:val="0"/>
+          <w:numId w:val="4"/>
+        </w:numPr>
+      </w:pPr>
+      <w:r>
         <w:t>Log</w:t>
       </w:r>
     </w:p>
@@ -3120,7 +3149,6 @@
       </w:pPr>
       <w:bookmarkStart w:id="11" w:name="_Toc509880586"/>
       <w:r>
-        <w:lastRenderedPageBreak/>
         <w:t>Users</w:t>
       </w:r>
       <w:bookmarkEnd w:id="11"/>
@@ -3332,23 +3360,351 @@
     <w:p/>
     <w:p>
       <w:r>
-        <w:t xml:space="preserve">By default, there is an “admin” created upon launch with administrator privilege to create new users and edit user permissions. There is also a company single sign on through Duke </w:t>
-      </w:r>
+        <w:t xml:space="preserve">By default, there is an “admin” created upon launch with administrator privilege to create new users and edit user permissions. There is also a company single sign on through Duke NetID. By default, NetID users will be granted the “unprivileged user” permission. They will need to contact an admin to request changes to their permission. </w:t>
+      </w:r>
+    </w:p>
+    <w:p/>
+    <w:p>
+      <w:pPr>
+        <w:pStyle w:val="Heading2"/>
+      </w:pPr>
+      <w:bookmarkStart w:id="12" w:name="_Toc509880587"/>
+      <w:r>
+        <w:t>Roles</w:t>
+      </w:r>
+      <w:bookmarkEnd w:id="12"/>
+    </w:p>
+    <w:p/>
+    <w:p>
+      <w:r>
+        <w:t>Roles contain the following:</w:t>
+      </w:r>
+    </w:p>
+    <w:p/>
+    <w:p>
+      <w:pPr>
+        <w:pStyle w:val="ListParagraph"/>
+        <w:numPr>
+          <w:ilvl w:val="0"/>
+          <w:numId w:val="3"/>
+        </w:numPr>
+      </w:pPr>
+      <w:r>
+        <w:t>_id</w:t>
+      </w:r>
+    </w:p>
+    <w:p>
+      <w:pPr>
+        <w:pStyle w:val="ListParagraph"/>
+        <w:numPr>
+          <w:ilvl w:val="0"/>
+          <w:numId w:val="3"/>
+        </w:numPr>
+      </w:pPr>
+      <w:r>
+        <w:t>Name</w:t>
+      </w:r>
+    </w:p>
+    <w:p/>
+    <w:p>
+      <w:r>
+        <w:t>This is the built in Roles database that is created using the Roles library from Meteor. Very standard database collection of roles that makes checking roles easier using the Roles API.</w:t>
+      </w:r>
+    </w:p>
+    <w:p/>
+    <w:p/>
+    <w:p>
+      <w:pPr>
+        <w:pStyle w:val="Heading2"/>
+      </w:pPr>
+      <w:bookmarkStart w:id="13" w:name="_Toc509880588"/>
+      <w:r>
+        <w:t>Ingredients</w:t>
+      </w:r>
+      <w:bookmarkEnd w:id="13"/>
+    </w:p>
+    <w:p/>
+    <w:p>
+      <w:r>
+        <w:t>Ingredients contain the following:</w:t>
+      </w:r>
+    </w:p>
+    <w:p/>
+    <w:p>
+      <w:pPr>
+        <w:pStyle w:val="ListParagraph"/>
+        <w:numPr>
+          <w:ilvl w:val="0"/>
+          <w:numId w:val="3"/>
+        </w:numPr>
+      </w:pPr>
+      <w:r>
+        <w:t>_id</w:t>
+      </w:r>
+    </w:p>
+    <w:p>
+      <w:pPr>
+        <w:pStyle w:val="ListParagraph"/>
+        <w:numPr>
+          <w:ilvl w:val="0"/>
+          <w:numId w:val="3"/>
+        </w:numPr>
+      </w:pPr>
+      <w:r>
+        <w:t>name</w:t>
+      </w:r>
+    </w:p>
+    <w:p>
+      <w:pPr>
+        <w:pStyle w:val="ListParagraph"/>
+        <w:numPr>
+          <w:ilvl w:val="0"/>
+          <w:numId w:val="3"/>
+        </w:numPr>
+      </w:pPr>
       <w:proofErr w:type="spellStart"/>
       <w:r>
-        <w:t>NetID</w:t>
+        <w:t>temperatureState</w:t>
       </w:r>
       <w:proofErr w:type="spellEnd"/>
-      <w:r>
-        <w:t xml:space="preserve">. By default, </w:t>
-      </w:r>
+    </w:p>
+    <w:p>
+      <w:pPr>
+        <w:pStyle w:val="ListParagraph"/>
+        <w:numPr>
+          <w:ilvl w:val="0"/>
+          <w:numId w:val="3"/>
+        </w:numPr>
+      </w:pPr>
       <w:proofErr w:type="spellStart"/>
       <w:r>
-        <w:t>NetID</w:t>
+        <w:t>storageUsed</w:t>
       </w:r>
       <w:proofErr w:type="spellEnd"/>
-      <w:r>
-        <w:t xml:space="preserve"> users will be granted the “unprivileged user” permission. They will need to contact an admin to request changes to their permission. </w:t>
+    </w:p>
+    <w:p>
+      <w:pPr>
+        <w:pStyle w:val="ListParagraph"/>
+        <w:numPr>
+          <w:ilvl w:val="0"/>
+          <w:numId w:val="3"/>
+        </w:numPr>
+      </w:pPr>
+      <w:proofErr w:type="spellStart"/>
+      <w:r>
+        <w:t>vendorInfo</w:t>
+      </w:r>
+      <w:proofErr w:type="spellEnd"/>
+    </w:p>
+    <w:p>
+      <w:pPr>
+        <w:pStyle w:val="ListParagraph"/>
+        <w:numPr>
+          <w:ilvl w:val="1"/>
+          <w:numId w:val="3"/>
+        </w:numPr>
+      </w:pPr>
+      <w:r>
+        <w:t>[vendor]</w:t>
+      </w:r>
+    </w:p>
+    <w:p>
+      <w:pPr>
+        <w:pStyle w:val="ListParagraph"/>
+        <w:numPr>
+          <w:ilvl w:val="2"/>
+          <w:numId w:val="3"/>
+        </w:numPr>
+      </w:pPr>
+      <w:proofErr w:type="spellStart"/>
+      <w:r>
+        <w:t>vendorID</w:t>
+      </w:r>
+      <w:proofErr w:type="spellEnd"/>
+    </w:p>
+    <w:p>
+      <w:pPr>
+        <w:pStyle w:val="ListParagraph"/>
+        <w:numPr>
+          <w:ilvl w:val="2"/>
+          <w:numId w:val="3"/>
+        </w:numPr>
+      </w:pPr>
+      <w:r>
+        <w:t>price</w:t>
+      </w:r>
+    </w:p>
+    <w:p>
+      <w:pPr>
+        <w:pStyle w:val="ListParagraph"/>
+        <w:numPr>
+          <w:ilvl w:val="0"/>
+          <w:numId w:val="3"/>
+        </w:numPr>
+      </w:pPr>
+      <w:proofErr w:type="spellStart"/>
+      <w:r>
+        <w:t>packageInfo</w:t>
+      </w:r>
+      <w:proofErr w:type="spellEnd"/>
+    </w:p>
+    <w:p>
+      <w:pPr>
+        <w:pStyle w:val="ListParagraph"/>
+        <w:numPr>
+          <w:ilvl w:val="1"/>
+          <w:numId w:val="3"/>
+        </w:numPr>
+      </w:pPr>
+      <w:proofErr w:type="spellStart"/>
+      <w:r>
+        <w:t>packageType</w:t>
+      </w:r>
+      <w:proofErr w:type="spellEnd"/>
+    </w:p>
+    <w:p>
+      <w:pPr>
+        <w:pStyle w:val="ListParagraph"/>
+        <w:numPr>
+          <w:ilvl w:val="1"/>
+          <w:numId w:val="3"/>
+        </w:numPr>
+      </w:pPr>
+      <w:proofErr w:type="spellStart"/>
+      <w:r>
+        <w:t>numPackages</w:t>
+      </w:r>
+      <w:proofErr w:type="spellEnd"/>
+    </w:p>
+    <w:p>
+      <w:pPr>
+        <w:pStyle w:val="ListParagraph"/>
+        <w:numPr>
+          <w:ilvl w:val="0"/>
+          <w:numId w:val="3"/>
+        </w:numPr>
+      </w:pPr>
+      <w:proofErr w:type="spellStart"/>
+      <w:r>
+        <w:t>nativeInfo</w:t>
+      </w:r>
+      <w:proofErr w:type="spellEnd"/>
+    </w:p>
+    <w:p>
+      <w:pPr>
+        <w:pStyle w:val="ListParagraph"/>
+        <w:numPr>
+          <w:ilvl w:val="1"/>
+          <w:numId w:val="3"/>
+        </w:numPr>
+      </w:pPr>
+      <w:proofErr w:type="spellStart"/>
+      <w:r>
+        <w:t>nativeUnit</w:t>
+      </w:r>
+      <w:proofErr w:type="spellEnd"/>
+    </w:p>
+    <w:p>
+      <w:pPr>
+        <w:pStyle w:val="ListParagraph"/>
+        <w:numPr>
+          <w:ilvl w:val="1"/>
+          <w:numId w:val="3"/>
+        </w:numPr>
+      </w:pPr>
+      <w:proofErr w:type="spellStart"/>
+      <w:r>
+        <w:t>numNativeUnitsPerPackage</w:t>
+      </w:r>
+      <w:proofErr w:type="spellEnd"/>
+    </w:p>
+    <w:p>
+      <w:pPr>
+        <w:pStyle w:val="ListParagraph"/>
+        <w:numPr>
+          <w:ilvl w:val="1"/>
+          <w:numId w:val="3"/>
+        </w:numPr>
+      </w:pPr>
+      <w:proofErr w:type="spellStart"/>
+      <w:r>
+        <w:t>totalQuantity</w:t>
+      </w:r>
+      <w:proofErr w:type="spellEnd"/>
+    </w:p>
+    <w:p>
+      <w:pPr>
+        <w:pStyle w:val="ListParagraph"/>
+        <w:numPr>
+          <w:ilvl w:val="0"/>
+          <w:numId w:val="3"/>
+        </w:numPr>
+      </w:pPr>
+      <w:proofErr w:type="spellStart"/>
+      <w:r>
+        <w:t>formulaInfo</w:t>
+      </w:r>
+      <w:proofErr w:type="spellEnd"/>
+    </w:p>
+    <w:p>
+      <w:pPr>
+        <w:pStyle w:val="ListParagraph"/>
+        <w:numPr>
+          <w:ilvl w:val="1"/>
+          <w:numId w:val="3"/>
+        </w:numPr>
+      </w:pPr>
+      <w:r>
+        <w:t>[</w:t>
+      </w:r>
+      <w:proofErr w:type="spellStart"/>
+      <w:r>
+        <w:t>formulaID</w:t>
+      </w:r>
+      <w:proofErr w:type="spellEnd"/>
+      <w:r>
+        <w:t>]</w:t>
+      </w:r>
+    </w:p>
+    <w:p/>
+    <w:p>
+      <w:r>
+        <w:t xml:space="preserve">Ingredients collection contain all the necessary information that will be displayed on the inventory. </w:t>
+      </w:r>
+      <w:r>
+        <w:t xml:space="preserve">Crucial information includes name, temperature state, and storage used. There are four sub-arrays of information as well. </w:t>
+      </w:r>
+      <w:proofErr w:type="spellStart"/>
+      <w:r>
+        <w:t>VendorInfo</w:t>
+      </w:r>
+      <w:proofErr w:type="spellEnd"/>
+      <w:r>
+        <w:t xml:space="preserve"> is an array of &lt;</w:t>
+      </w:r>
+      <w:proofErr w:type="spellStart"/>
+      <w:r>
+        <w:t>VendorID</w:t>
+      </w:r>
+      <w:proofErr w:type="spellEnd"/>
+      <w:r>
+        <w:t xml:space="preserve">, price&gt; tuples. </w:t>
+      </w:r>
+      <w:proofErr w:type="spellStart"/>
+      <w:r>
+        <w:t>PackageInfo</w:t>
+      </w:r>
+      <w:proofErr w:type="spellEnd"/>
+      <w:r>
+        <w:t xml:space="preserve"> contains the package type as well as number of packages of the ingredient we have. </w:t>
+      </w:r>
+      <w:proofErr w:type="spellStart"/>
+      <w:r>
+        <w:t>NativeInfo</w:t>
+      </w:r>
+      <w:proofErr w:type="spellEnd"/>
+      <w:r>
+        <w:t xml:space="preserve"> contains the native unit of the ingredient, the number of native units per package, and the total quantity of the current ingredient we have. Formula Info is a string array that contains the formula ID’s of all formulas that use the current ingredient.</w:t>
       </w:r>
     </w:p>
     <w:p/>
@@ -3356,16 +3712,19 @@
       <w:pPr>
         <w:pStyle w:val="Heading2"/>
       </w:pPr>
-      <w:bookmarkStart w:id="12" w:name="_Toc509880587"/>
-      <w:r>
-        <w:t>Roles</w:t>
-      </w:r>
-      <w:bookmarkEnd w:id="12"/>
-    </w:p>
-    <w:p/>
-    <w:p>
-      <w:r>
-        <w:t>Roles contain the following:</w:t>
+      <w:bookmarkStart w:id="14" w:name="_Toc509880589"/>
+      <w:r>
+        <w:t>Vendor</w:t>
+      </w:r>
+      <w:r>
+        <w:t>s</w:t>
+      </w:r>
+      <w:bookmarkEnd w:id="14"/>
+    </w:p>
+    <w:p/>
+    <w:p>
+      <w:r>
+        <w:t>Vendors contain the following:</w:t>
       </w:r>
     </w:p>
     <w:p/>
@@ -3390,32 +3749,1289 @@
         </w:numPr>
       </w:pPr>
       <w:r>
+        <w:t>v</w:t>
+      </w:r>
+      <w:r>
+        <w:t>endor</w:t>
+      </w:r>
+      <w:r>
+        <w:t xml:space="preserve"> (name)</w:t>
+      </w:r>
+    </w:p>
+    <w:p>
+      <w:pPr>
+        <w:pStyle w:val="ListParagraph"/>
+        <w:numPr>
+          <w:ilvl w:val="0"/>
+          <w:numId w:val="3"/>
+        </w:numPr>
+      </w:pPr>
+      <w:r>
+        <w:t>contact</w:t>
+      </w:r>
+    </w:p>
+    <w:p>
+      <w:pPr>
+        <w:pStyle w:val="ListParagraph"/>
+        <w:numPr>
+          <w:ilvl w:val="0"/>
+          <w:numId w:val="3"/>
+        </w:numPr>
+      </w:pPr>
+      <w:r>
+        <w:t>FCC</w:t>
+      </w:r>
+      <w:r>
+        <w:t xml:space="preserve"> (freight carrier code)</w:t>
+      </w:r>
+    </w:p>
+    <w:p/>
+    <w:p>
+      <w:r>
+        <w:t>Vendors contain the name, the contact information, and the freight carrier code within a single entry.</w:t>
+      </w:r>
+      <w:r>
+        <w:t xml:space="preserve"> Each vendor’s name and freight carrier code is </w:t>
+      </w:r>
+      <w:proofErr w:type="gramStart"/>
+      <w:r>
+        <w:t>unique .</w:t>
+      </w:r>
+      <w:proofErr w:type="gramEnd"/>
+    </w:p>
+    <w:p>
+      <w:pPr>
+        <w:pStyle w:val="Heading2"/>
+      </w:pPr>
+      <w:bookmarkStart w:id="15" w:name="_Toc509880598"/>
+      <w:r>
+        <w:lastRenderedPageBreak/>
+        <w:t>Carts</w:t>
+      </w:r>
+      <w:bookmarkEnd w:id="15"/>
+    </w:p>
+    <w:p/>
+    <w:p>
+      <w:r>
+        <w:t>Storage Capacities contain the following:</w:t>
+      </w:r>
+    </w:p>
+    <w:p/>
+    <w:p>
+      <w:pPr>
+        <w:pStyle w:val="ListParagraph"/>
+        <w:numPr>
+          <w:ilvl w:val="0"/>
+          <w:numId w:val="3"/>
+        </w:numPr>
+      </w:pPr>
+      <w:r>
+        <w:t>_id</w:t>
+      </w:r>
+    </w:p>
+    <w:p>
+      <w:pPr>
+        <w:pStyle w:val="ListParagraph"/>
+        <w:numPr>
+          <w:ilvl w:val="0"/>
+          <w:numId w:val="3"/>
+        </w:numPr>
+      </w:pPr>
+      <w:r>
+        <w:t>User</w:t>
+      </w:r>
+    </w:p>
+    <w:p>
+      <w:pPr>
+        <w:pStyle w:val="ListParagraph"/>
+        <w:numPr>
+          <w:ilvl w:val="0"/>
+          <w:numId w:val="3"/>
+        </w:numPr>
+      </w:pPr>
+      <w:r>
+        <w:t>[</w:t>
+      </w:r>
+      <w:proofErr w:type="spellStart"/>
+      <w:r>
+        <w:t>inCart</w:t>
+      </w:r>
+      <w:proofErr w:type="spellEnd"/>
+      <w:r>
+        <w:t>]</w:t>
+      </w:r>
+    </w:p>
+    <w:p>
+      <w:pPr>
+        <w:pStyle w:val="ListParagraph"/>
+        <w:numPr>
+          <w:ilvl w:val="1"/>
+          <w:numId w:val="3"/>
+        </w:numPr>
+      </w:pPr>
+      <w:r>
+        <w:t>Ingredient</w:t>
+      </w:r>
+    </w:p>
+    <w:p>
+      <w:pPr>
+        <w:pStyle w:val="ListParagraph"/>
+        <w:numPr>
+          <w:ilvl w:val="1"/>
+          <w:numId w:val="3"/>
+        </w:numPr>
+      </w:pPr>
+      <w:r>
+        <w:t>Number of packages</w:t>
+      </w:r>
+    </w:p>
+    <w:p>
+      <w:pPr>
+        <w:pStyle w:val="ListParagraph"/>
+        <w:numPr>
+          <w:ilvl w:val="1"/>
+          <w:numId w:val="3"/>
+        </w:numPr>
+      </w:pPr>
+      <w:r>
+        <w:t>Vendor</w:t>
+      </w:r>
+    </w:p>
+    <w:p>
+      <w:pPr>
+        <w:pStyle w:val="ListParagraph"/>
+        <w:numPr>
+          <w:ilvl w:val="0"/>
+          <w:numId w:val="3"/>
+        </w:numPr>
+      </w:pPr>
+      <w:r>
+        <w:t>[</w:t>
+      </w:r>
+      <w:proofErr w:type="spellStart"/>
+      <w:r>
+        <w:t>pendingOrders</w:t>
+      </w:r>
+      <w:proofErr w:type="spellEnd"/>
+      <w:r>
+        <w:t>]</w:t>
+      </w:r>
+    </w:p>
+    <w:p>
+      <w:pPr>
+        <w:pStyle w:val="ListParagraph"/>
+        <w:numPr>
+          <w:ilvl w:val="1"/>
+          <w:numId w:val="3"/>
+        </w:numPr>
+      </w:pPr>
+      <w:r>
+        <w:t>Ingredient</w:t>
+      </w:r>
+    </w:p>
+    <w:p>
+      <w:pPr>
+        <w:pStyle w:val="ListParagraph"/>
+        <w:numPr>
+          <w:ilvl w:val="1"/>
+          <w:numId w:val="3"/>
+        </w:numPr>
+      </w:pPr>
+      <w:r>
+        <w:t>Number of packages</w:t>
+      </w:r>
+    </w:p>
+    <w:p>
+      <w:pPr>
+        <w:pStyle w:val="ListParagraph"/>
+        <w:numPr>
+          <w:ilvl w:val="1"/>
+          <w:numId w:val="3"/>
+        </w:numPr>
+      </w:pPr>
+      <w:r>
+        <w:t>Vendor</w:t>
+      </w:r>
+    </w:p>
+    <w:p>
+      <w:pPr>
+        <w:pStyle w:val="ListParagraph"/>
+        <w:numPr>
+          <w:ilvl w:val="1"/>
+          <w:numId w:val="3"/>
+        </w:numPr>
+      </w:pPr>
+      <w:r>
+        <w:t>lots</w:t>
+      </w:r>
+    </w:p>
+    <w:p/>
+    <w:p>
+      <w:r>
+        <w:t xml:space="preserve">For carts, each user will have a cart created for them upon their first sign on (1-to-1 mapping). This simply contains an ingredients array that reflects the ingredient, amount in cart, and vendor that we are purchasing from. </w:t>
+      </w:r>
+      <w:r>
+        <w:t xml:space="preserve">When the user first adds to the cart, it will be in the </w:t>
+      </w:r>
+      <w:proofErr w:type="spellStart"/>
+      <w:r>
+        <w:t>inCart</w:t>
+      </w:r>
+      <w:proofErr w:type="spellEnd"/>
+      <w:r>
+        <w:t xml:space="preserve"> array meaning the ingredient is in the cart. When we checkout, it is moved to the </w:t>
+      </w:r>
+      <w:proofErr w:type="spellStart"/>
+      <w:r>
+        <w:t>pendingOrders</w:t>
+      </w:r>
+      <w:proofErr w:type="spellEnd"/>
+      <w:r>
+        <w:t xml:space="preserve"> array where the user will then log the lot numbers and then transfer to inventory upon updating the status of the pending order.</w:t>
+      </w:r>
+    </w:p>
+    <w:p/>
+    <w:p>
+      <w:pPr>
+        <w:pStyle w:val="Heading2"/>
+      </w:pPr>
+      <w:bookmarkStart w:id="16" w:name="_Toc509880590"/>
+      <w:r>
+        <w:t>Storage Capacities</w:t>
+      </w:r>
+      <w:bookmarkEnd w:id="16"/>
+    </w:p>
+    <w:p/>
+    <w:p>
+      <w:r>
+        <w:t>Storage Capacities contain the following:</w:t>
+      </w:r>
+    </w:p>
+    <w:p/>
+    <w:p>
+      <w:pPr>
+        <w:pStyle w:val="ListParagraph"/>
+        <w:numPr>
+          <w:ilvl w:val="0"/>
+          <w:numId w:val="3"/>
+        </w:numPr>
+      </w:pPr>
+      <w:r>
+        <w:t>_id</w:t>
+      </w:r>
+    </w:p>
+    <w:p>
+      <w:pPr>
+        <w:pStyle w:val="ListParagraph"/>
+        <w:numPr>
+          <w:ilvl w:val="0"/>
+          <w:numId w:val="3"/>
+        </w:numPr>
+      </w:pPr>
+      <w:r>
+        <w:t>name</w:t>
+      </w:r>
+    </w:p>
+    <w:p>
+      <w:pPr>
+        <w:pStyle w:val="ListParagraph"/>
+        <w:numPr>
+          <w:ilvl w:val="0"/>
+          <w:numId w:val="3"/>
+        </w:numPr>
+      </w:pPr>
+      <w:r>
+        <w:t>type</w:t>
+      </w:r>
+    </w:p>
+    <w:p>
+      <w:pPr>
+        <w:pStyle w:val="ListParagraph"/>
+        <w:numPr>
+          <w:ilvl w:val="0"/>
+          <w:numId w:val="3"/>
+        </w:numPr>
+      </w:pPr>
+      <w:r>
+        <w:t>capacity</w:t>
+      </w:r>
+    </w:p>
+    <w:p>
+      <w:pPr>
+        <w:pStyle w:val="ListParagraph"/>
+        <w:numPr>
+          <w:ilvl w:val="0"/>
+          <w:numId w:val="3"/>
+        </w:numPr>
+      </w:pPr>
+      <w:r>
+        <w:t>used</w:t>
+      </w:r>
+    </w:p>
+    <w:p/>
+    <w:p>
+      <w:r>
+        <w:t>Storage capacities contain the name, type of storage, total capacity, and used capacity per entry.</w:t>
+      </w:r>
+      <w:r>
+        <w:t xml:space="preserve"> Default we have frozen, refrigerated, and room temperature storage.</w:t>
+      </w:r>
+    </w:p>
+    <w:p/>
+    <w:p>
+      <w:pPr>
+        <w:pStyle w:val="Heading2"/>
+      </w:pPr>
+      <w:bookmarkStart w:id="17" w:name="_Toc509880591"/>
+      <w:r>
+        <w:t>F</w:t>
+      </w:r>
+      <w:r>
+        <w:t>inal Products</w:t>
+      </w:r>
+      <w:bookmarkEnd w:id="17"/>
+    </w:p>
+    <w:p/>
+    <w:p>
+      <w:r>
+        <w:t>Final Products</w:t>
+      </w:r>
+      <w:r>
+        <w:t xml:space="preserve"> contain the following:</w:t>
+      </w:r>
+    </w:p>
+    <w:p/>
+    <w:p>
+      <w:pPr>
+        <w:pStyle w:val="ListParagraph"/>
+        <w:numPr>
+          <w:ilvl w:val="0"/>
+          <w:numId w:val="3"/>
+        </w:numPr>
+      </w:pPr>
+      <w:r>
+        <w:t>_id</w:t>
+      </w:r>
+    </w:p>
+    <w:p>
+      <w:pPr>
+        <w:pStyle w:val="ListParagraph"/>
+        <w:numPr>
+          <w:ilvl w:val="0"/>
+          <w:numId w:val="3"/>
+        </w:numPr>
+      </w:pPr>
+      <w:r>
+        <w:t>name</w:t>
+      </w:r>
+    </w:p>
+    <w:p>
+      <w:pPr>
+        <w:pStyle w:val="ListParagraph"/>
+        <w:numPr>
+          <w:ilvl w:val="0"/>
+          <w:numId w:val="3"/>
+        </w:numPr>
+      </w:pPr>
+      <w:r>
+        <w:t>description</w:t>
+      </w:r>
+    </w:p>
+    <w:p>
+      <w:pPr>
+        <w:pStyle w:val="ListParagraph"/>
+        <w:numPr>
+          <w:ilvl w:val="0"/>
+          <w:numId w:val="3"/>
+        </w:numPr>
+      </w:pPr>
+      <w:proofErr w:type="spellStart"/>
+      <w:r>
+        <w:lastRenderedPageBreak/>
+        <w:t>productUnits</w:t>
+      </w:r>
+      <w:proofErr w:type="spellEnd"/>
+    </w:p>
+    <w:p>
+      <w:pPr>
+        <w:pStyle w:val="ListParagraph"/>
+        <w:numPr>
+          <w:ilvl w:val="0"/>
+          <w:numId w:val="3"/>
+        </w:numPr>
+      </w:pPr>
+      <w:r>
+        <w:t>[</w:t>
+      </w:r>
+      <w:proofErr w:type="spellStart"/>
+      <w:r>
+        <w:t>ingredientsList</w:t>
+      </w:r>
+      <w:proofErr w:type="spellEnd"/>
+      <w:r>
+        <w:t>]</w:t>
+      </w:r>
+    </w:p>
+    <w:p>
+      <w:pPr>
+        <w:pStyle w:val="ListParagraph"/>
+        <w:numPr>
+          <w:ilvl w:val="1"/>
+          <w:numId w:val="3"/>
+        </w:numPr>
+      </w:pPr>
+      <w:proofErr w:type="spellStart"/>
+      <w:r>
+        <w:t>ingredientID</w:t>
+      </w:r>
+      <w:proofErr w:type="spellEnd"/>
+    </w:p>
+    <w:p>
+      <w:pPr>
+        <w:pStyle w:val="ListParagraph"/>
+        <w:numPr>
+          <w:ilvl w:val="1"/>
+          <w:numId w:val="3"/>
+        </w:numPr>
+      </w:pPr>
+      <w:r>
+        <w:t>quantity</w:t>
+      </w:r>
+    </w:p>
+    <w:p>
+      <w:pPr>
+        <w:pStyle w:val="ListParagraph"/>
+        <w:numPr>
+          <w:ilvl w:val="0"/>
+          <w:numId w:val="3"/>
+        </w:numPr>
+      </w:pPr>
+      <w:r>
+        <w:t>quantity</w:t>
+      </w:r>
+    </w:p>
+    <w:p/>
+    <w:p>
+      <w:r>
+        <w:t>Final Products</w:t>
+      </w:r>
+      <w:r>
+        <w:t xml:space="preserve"> contain the name, description, and product</w:t>
+      </w:r>
+      <w:r>
+        <w:t xml:space="preserve"> Units that the formula entails and also keeps track of quantity as the formula is produced.</w:t>
+      </w:r>
+      <w:r>
+        <w:t xml:space="preserve"> The ingredients List is an array that keeps track of which ingredients </w:t>
+      </w:r>
+      <w:r>
+        <w:t xml:space="preserve">and intermediates </w:t>
+      </w:r>
+      <w:r>
+        <w:t>are used for the formula. Within each entry of the array, there is an ingredient ID and quantity used for the formula.</w:t>
+      </w:r>
+      <w:r>
+        <w:t xml:space="preserve"> </w:t>
+      </w:r>
+    </w:p>
+    <w:p/>
+    <w:p>
+      <w:pPr>
+        <w:pStyle w:val="Heading2"/>
+      </w:pPr>
+      <w:bookmarkStart w:id="18" w:name="_Toc509880592"/>
+      <w:r>
+        <w:t>Intermediates</w:t>
+      </w:r>
+      <w:bookmarkEnd w:id="18"/>
+    </w:p>
+    <w:p/>
+    <w:p>
+      <w:r>
+        <w:t>Intermediates contain the following:</w:t>
+      </w:r>
+    </w:p>
+    <w:p/>
+    <w:p>
+      <w:pPr>
+        <w:pStyle w:val="ListParagraph"/>
+        <w:numPr>
+          <w:ilvl w:val="0"/>
+          <w:numId w:val="3"/>
+        </w:numPr>
+      </w:pPr>
+      <w:r>
+        <w:t>_id</w:t>
+      </w:r>
+    </w:p>
+    <w:p>
+      <w:pPr>
+        <w:pStyle w:val="ListParagraph"/>
+        <w:numPr>
+          <w:ilvl w:val="0"/>
+          <w:numId w:val="3"/>
+        </w:numPr>
+      </w:pPr>
+      <w:r>
+        <w:t>name</w:t>
+      </w:r>
+    </w:p>
+    <w:p>
+      <w:pPr>
+        <w:pStyle w:val="ListParagraph"/>
+        <w:numPr>
+          <w:ilvl w:val="0"/>
+          <w:numId w:val="3"/>
+        </w:numPr>
+      </w:pPr>
+      <w:r>
+        <w:t>description</w:t>
+      </w:r>
+    </w:p>
+    <w:p>
+      <w:pPr>
+        <w:pStyle w:val="ListParagraph"/>
+        <w:numPr>
+          <w:ilvl w:val="0"/>
+          <w:numId w:val="3"/>
+        </w:numPr>
+      </w:pPr>
+      <w:proofErr w:type="spellStart"/>
+      <w:r>
+        <w:t>productUnits</w:t>
+      </w:r>
+      <w:proofErr w:type="spellEnd"/>
+    </w:p>
+    <w:p>
+      <w:pPr>
+        <w:pStyle w:val="ListParagraph"/>
+        <w:numPr>
+          <w:ilvl w:val="0"/>
+          <w:numId w:val="3"/>
+        </w:numPr>
+      </w:pPr>
+      <w:r>
+        <w:t>[</w:t>
+      </w:r>
+      <w:proofErr w:type="spellStart"/>
+      <w:r>
+        <w:t>ingredientsList</w:t>
+      </w:r>
+      <w:proofErr w:type="spellEnd"/>
+      <w:r>
+        <w:t>]</w:t>
+      </w:r>
+    </w:p>
+    <w:p>
+      <w:pPr>
+        <w:pStyle w:val="ListParagraph"/>
+        <w:numPr>
+          <w:ilvl w:val="1"/>
+          <w:numId w:val="3"/>
+        </w:numPr>
+      </w:pPr>
+      <w:proofErr w:type="spellStart"/>
+      <w:r>
+        <w:t>ingredientID</w:t>
+      </w:r>
+      <w:proofErr w:type="spellEnd"/>
+    </w:p>
+    <w:p>
+      <w:pPr>
+        <w:pStyle w:val="ListParagraph"/>
+        <w:numPr>
+          <w:ilvl w:val="1"/>
+          <w:numId w:val="3"/>
+        </w:numPr>
+      </w:pPr>
+      <w:r>
+        <w:t>quantity</w:t>
+      </w:r>
+    </w:p>
+    <w:p>
+      <w:pPr>
+        <w:pStyle w:val="ListParagraph"/>
+        <w:numPr>
+          <w:ilvl w:val="0"/>
+          <w:numId w:val="3"/>
+        </w:numPr>
+      </w:pPr>
+      <w:proofErr w:type="spellStart"/>
+      <w:r>
+        <w:t>temperatureState</w:t>
+      </w:r>
+      <w:proofErr w:type="spellEnd"/>
+    </w:p>
+    <w:p>
+      <w:pPr>
+        <w:pStyle w:val="ListParagraph"/>
+        <w:numPr>
+          <w:ilvl w:val="0"/>
+          <w:numId w:val="3"/>
+        </w:numPr>
+      </w:pPr>
+      <w:proofErr w:type="spellStart"/>
+      <w:r>
+        <w:t>storageUsed</w:t>
+      </w:r>
+      <w:proofErr w:type="spellEnd"/>
+    </w:p>
+    <w:p>
+      <w:pPr>
+        <w:pStyle w:val="ListParagraph"/>
+        <w:numPr>
+          <w:ilvl w:val="0"/>
+          <w:numId w:val="3"/>
+        </w:numPr>
+      </w:pPr>
+      <w:proofErr w:type="spellStart"/>
+      <w:r>
+        <w:t>packageInfo</w:t>
+      </w:r>
+      <w:proofErr w:type="spellEnd"/>
+    </w:p>
+    <w:p>
+      <w:pPr>
+        <w:pStyle w:val="ListParagraph"/>
+        <w:numPr>
+          <w:ilvl w:val="1"/>
+          <w:numId w:val="3"/>
+        </w:numPr>
+      </w:pPr>
+      <w:proofErr w:type="spellStart"/>
+      <w:r>
+        <w:t>packageType</w:t>
+      </w:r>
+      <w:proofErr w:type="spellEnd"/>
+    </w:p>
+    <w:p>
+      <w:pPr>
+        <w:pStyle w:val="ListParagraph"/>
+        <w:numPr>
+          <w:ilvl w:val="1"/>
+          <w:numId w:val="3"/>
+        </w:numPr>
+      </w:pPr>
+      <w:proofErr w:type="spellStart"/>
+      <w:r>
+        <w:t>numPackages</w:t>
+      </w:r>
+      <w:proofErr w:type="spellEnd"/>
+    </w:p>
+    <w:p>
+      <w:pPr>
+        <w:pStyle w:val="ListParagraph"/>
+        <w:numPr>
+          <w:ilvl w:val="0"/>
+          <w:numId w:val="3"/>
+        </w:numPr>
+      </w:pPr>
+      <w:proofErr w:type="spellStart"/>
+      <w:r>
+        <w:t>nativeInfo</w:t>
+      </w:r>
+      <w:proofErr w:type="spellEnd"/>
+    </w:p>
+    <w:p>
+      <w:pPr>
+        <w:pStyle w:val="ListParagraph"/>
+        <w:numPr>
+          <w:ilvl w:val="1"/>
+          <w:numId w:val="3"/>
+        </w:numPr>
+      </w:pPr>
+      <w:proofErr w:type="spellStart"/>
+      <w:r>
+        <w:t>nativeUnit</w:t>
+      </w:r>
+      <w:proofErr w:type="spellEnd"/>
+    </w:p>
+    <w:p>
+      <w:pPr>
+        <w:pStyle w:val="ListParagraph"/>
+        <w:numPr>
+          <w:ilvl w:val="1"/>
+          <w:numId w:val="3"/>
+        </w:numPr>
+      </w:pPr>
+      <w:proofErr w:type="spellStart"/>
+      <w:r>
+        <w:t>numNativeUnitsPerPackage</w:t>
+      </w:r>
+      <w:proofErr w:type="spellEnd"/>
+    </w:p>
+    <w:p>
+      <w:pPr>
+        <w:pStyle w:val="ListParagraph"/>
+        <w:numPr>
+          <w:ilvl w:val="1"/>
+          <w:numId w:val="3"/>
+        </w:numPr>
+      </w:pPr>
+      <w:proofErr w:type="spellStart"/>
+      <w:r>
+        <w:t>totalQuantity</w:t>
+      </w:r>
+      <w:proofErr w:type="spellEnd"/>
+    </w:p>
+    <w:p>
+      <w:pPr>
+        <w:pStyle w:val="ListParagraph"/>
+        <w:numPr>
+          <w:ilvl w:val="0"/>
+          <w:numId w:val="3"/>
+        </w:numPr>
+      </w:pPr>
+      <w:proofErr w:type="spellStart"/>
+      <w:r>
+        <w:t>formulaInfo</w:t>
+      </w:r>
+      <w:proofErr w:type="spellEnd"/>
+    </w:p>
+    <w:p>
+      <w:pPr>
+        <w:pStyle w:val="ListParagraph"/>
+        <w:numPr>
+          <w:ilvl w:val="1"/>
+          <w:numId w:val="3"/>
+        </w:numPr>
+      </w:pPr>
+      <w:r>
+        <w:t>[</w:t>
+      </w:r>
+      <w:proofErr w:type="spellStart"/>
+      <w:r>
+        <w:t>formulaID</w:t>
+      </w:r>
+      <w:proofErr w:type="spellEnd"/>
+      <w:r>
+        <w:t>]</w:t>
+      </w:r>
+    </w:p>
+    <w:p/>
+    <w:p>
+      <w:r>
+        <w:t>Intermediates are the crossover between final products and ingredients. They are produced from raw ingredients and / or other intermediates. They contain the same information as final products as well as most of the information from an ingredient item (excluding the vendor information, as these products are not associated with a vendor). They are stored in inventory and take up storage until they are consumed.</w:t>
+      </w:r>
+    </w:p>
+    <w:p/>
+    <w:p>
+      <w:pPr>
+        <w:pStyle w:val="Heading2"/>
+      </w:pPr>
+      <w:r>
+        <w:t>Lots</w:t>
+      </w:r>
+    </w:p>
+    <w:p/>
+    <w:p>
+      <w:r>
+        <w:t>Lots</w:t>
+      </w:r>
+      <w:r>
+        <w:t xml:space="preserve"> contain the following:</w:t>
+      </w:r>
+    </w:p>
+    <w:p/>
+    <w:p>
+      <w:pPr>
+        <w:pStyle w:val="ListParagraph"/>
+        <w:numPr>
+          <w:ilvl w:val="0"/>
+          <w:numId w:val="3"/>
+        </w:numPr>
+      </w:pPr>
+      <w:r>
+        <w:t>_id</w:t>
+      </w:r>
+    </w:p>
+    <w:p>
+      <w:pPr>
+        <w:pStyle w:val="ListParagraph"/>
+        <w:numPr>
+          <w:ilvl w:val="0"/>
+          <w:numId w:val="3"/>
+        </w:numPr>
+      </w:pPr>
+      <w:proofErr w:type="spellStart"/>
+      <w:r>
+        <w:t>inventoryID</w:t>
+      </w:r>
+      <w:proofErr w:type="spellEnd"/>
+    </w:p>
+    <w:p>
+      <w:pPr>
+        <w:pStyle w:val="ListParagraph"/>
+        <w:numPr>
+          <w:ilvl w:val="0"/>
+          <w:numId w:val="3"/>
+        </w:numPr>
+      </w:pPr>
+      <w:r>
+        <w:t>[queue]</w:t>
+      </w:r>
+    </w:p>
+    <w:p>
+      <w:pPr>
+        <w:pStyle w:val="ListParagraph"/>
+        <w:numPr>
+          <w:ilvl w:val="1"/>
+          <w:numId w:val="3"/>
+        </w:numPr>
+      </w:pPr>
+      <w:r>
+        <w:t>Lot Number</w:t>
+      </w:r>
+    </w:p>
+    <w:p>
+      <w:pPr>
+        <w:pStyle w:val="ListParagraph"/>
+        <w:numPr>
+          <w:ilvl w:val="1"/>
+          <w:numId w:val="3"/>
+        </w:numPr>
+      </w:pPr>
+      <w:r>
+        <w:t>Quantity</w:t>
+      </w:r>
+    </w:p>
+    <w:p>
+      <w:pPr>
+        <w:pStyle w:val="ListParagraph"/>
+        <w:numPr>
+          <w:ilvl w:val="1"/>
+          <w:numId w:val="3"/>
+        </w:numPr>
+      </w:pPr>
+      <w:r>
+        <w:t>Vendor</w:t>
+      </w:r>
+    </w:p>
+    <w:p>
+      <w:pPr>
+        <w:pStyle w:val="ListParagraph"/>
+        <w:numPr>
+          <w:ilvl w:val="1"/>
+          <w:numId w:val="3"/>
+        </w:numPr>
+      </w:pPr>
+      <w:r>
+        <w:t>Price</w:t>
+      </w:r>
+    </w:p>
+    <w:p>
+      <w:pPr>
+        <w:pStyle w:val="ListParagraph"/>
+        <w:numPr>
+          <w:ilvl w:val="1"/>
+          <w:numId w:val="3"/>
+        </w:numPr>
+      </w:pPr>
+      <w:r>
+        <w:t>Time Bought</w:t>
+      </w:r>
+    </w:p>
+    <w:p/>
+    <w:p>
+      <w:r>
+        <w:t>The lots database is where w</w:t>
+      </w:r>
+      <w:r>
+        <w:t>e keep track of the lot numbers. The inventory ID maps the ingredient/formula to the lot in this database. Within each entry, we have queue that serves us in FIFO operations when consuming. It contains a lot number, quantity, vendor, price, and time bought to ensure FIFO operations.</w:t>
+      </w:r>
+    </w:p>
+    <w:p>
+      <w:pPr>
+        <w:pStyle w:val="Heading2"/>
+        <w:rPr>
+          <w:highlight w:val="yellow"/>
+        </w:rPr>
+      </w:pPr>
+    </w:p>
+    <w:p>
+      <w:pPr>
+        <w:pStyle w:val="Heading2"/>
+      </w:pPr>
+      <w:r>
+        <w:t>Production Lines</w:t>
+      </w:r>
+    </w:p>
+    <w:p/>
+    <w:p>
+      <w:r>
+        <w:t>Pr</w:t>
+      </w:r>
+      <w:r>
+        <w:t>oduction Lines</w:t>
+      </w:r>
+      <w:r>
+        <w:t xml:space="preserve"> contain the following:</w:t>
+      </w:r>
+    </w:p>
+    <w:p/>
+    <w:p>
+      <w:pPr>
+        <w:pStyle w:val="ListParagraph"/>
+        <w:numPr>
+          <w:ilvl w:val="0"/>
+          <w:numId w:val="5"/>
+        </w:numPr>
+        <w:jc w:val="both"/>
+      </w:pPr>
+      <w:r>
+        <w:t>_id</w:t>
+      </w:r>
+    </w:p>
+    <w:p>
+      <w:pPr>
+        <w:pStyle w:val="ListParagraph"/>
+        <w:numPr>
+          <w:ilvl w:val="0"/>
+          <w:numId w:val="5"/>
+        </w:numPr>
+        <w:jc w:val="both"/>
+      </w:pPr>
+      <w:r>
         <w:t>Name</w:t>
       </w:r>
     </w:p>
-    <w:p/>
-    <w:p>
-      <w:r>
-        <w:t>This is the built in Roles database that is created using the Roles library from Meteor. Very standard database collection of roles that makes checking roles easier using the Roles API.</w:t>
-      </w:r>
-    </w:p>
-    <w:p/>
+    <w:p>
+      <w:pPr>
+        <w:pStyle w:val="ListParagraph"/>
+        <w:numPr>
+          <w:ilvl w:val="0"/>
+          <w:numId w:val="5"/>
+        </w:numPr>
+        <w:jc w:val="both"/>
+      </w:pPr>
+      <w:r>
+        <w:t>Description</w:t>
+      </w:r>
+    </w:p>
+    <w:p>
+      <w:pPr>
+        <w:pStyle w:val="ListParagraph"/>
+        <w:numPr>
+          <w:ilvl w:val="0"/>
+          <w:numId w:val="5"/>
+        </w:numPr>
+        <w:jc w:val="both"/>
+      </w:pPr>
+      <w:r>
+        <w:t>[</w:t>
+      </w:r>
+      <w:proofErr w:type="spellStart"/>
+      <w:r>
+        <w:t>FormulasList</w:t>
+      </w:r>
+      <w:proofErr w:type="spellEnd"/>
+      <w:r>
+        <w:t>]</w:t>
+      </w:r>
+    </w:p>
+    <w:p>
+      <w:pPr>
+        <w:pStyle w:val="ListParagraph"/>
+        <w:numPr>
+          <w:ilvl w:val="0"/>
+          <w:numId w:val="5"/>
+        </w:numPr>
+        <w:jc w:val="both"/>
+      </w:pPr>
+      <w:r>
+        <w:t>Busy</w:t>
+      </w:r>
+    </w:p>
+    <w:p>
+      <w:pPr>
+        <w:pStyle w:val="ListParagraph"/>
+        <w:numPr>
+          <w:ilvl w:val="0"/>
+          <w:numId w:val="5"/>
+        </w:numPr>
+        <w:jc w:val="both"/>
+      </w:pPr>
+      <w:r>
+        <w:t>Current Formula</w:t>
+      </w:r>
+    </w:p>
+    <w:p>
+      <w:pPr>
+        <w:pStyle w:val="ListParagraph"/>
+        <w:numPr>
+          <w:ilvl w:val="0"/>
+          <w:numId w:val="5"/>
+        </w:numPr>
+        <w:jc w:val="both"/>
+      </w:pPr>
+      <w:r>
+        <w:t>Quantity</w:t>
+      </w:r>
+    </w:p>
+    <w:p>
+      <w:pPr>
+        <w:jc w:val="both"/>
+      </w:pPr>
+    </w:p>
+    <w:p>
+      <w:pPr>
+        <w:jc w:val="both"/>
+      </w:pPr>
+      <w:r>
+        <w:t xml:space="preserve">The production lines database keeps track of production lines as well as their statuses. Each production line has name, description, and list of formulas that it is able to produce. When it is busy, the busy </w:t>
+      </w:r>
+      <w:proofErr w:type="spellStart"/>
+      <w:r>
+        <w:t>boolean</w:t>
+      </w:r>
+      <w:proofErr w:type="spellEnd"/>
+      <w:r>
+        <w:t xml:space="preserve"> will flip true, and the current formula and quantity fields will be populated and reflected on the </w:t>
+      </w:r>
+      <w:proofErr w:type="gramStart"/>
+      <w:r>
+        <w:t>UI</w:t>
+      </w:r>
+      <w:proofErr w:type="gramEnd"/>
+      <w:r>
+        <w:t xml:space="preserve"> so the user may see what the current production line is producing.</w:t>
+      </w:r>
+    </w:p>
     <w:p/>
     <w:p>
       <w:pPr>
         <w:pStyle w:val="Heading2"/>
       </w:pPr>
-      <w:bookmarkStart w:id="13" w:name="_Toc509880588"/>
+      <w:r>
+        <w:t>Production History</w:t>
+      </w:r>
+    </w:p>
+    <w:p/>
+    <w:p>
+      <w:r>
+        <w:t>Production History contain the following:</w:t>
+      </w:r>
+    </w:p>
+    <w:p/>
+    <w:p>
+      <w:pPr>
+        <w:pStyle w:val="ListParagraph"/>
+        <w:numPr>
+          <w:ilvl w:val="0"/>
+          <w:numId w:val="3"/>
+        </w:numPr>
+      </w:pPr>
+      <w:r>
+        <w:t>_id</w:t>
+      </w:r>
+    </w:p>
+    <w:p>
+      <w:pPr>
+        <w:pStyle w:val="ListParagraph"/>
+        <w:numPr>
+          <w:ilvl w:val="0"/>
+          <w:numId w:val="3"/>
+        </w:numPr>
+      </w:pPr>
+      <w:r>
+        <w:t>name</w:t>
+      </w:r>
+    </w:p>
+    <w:p>
+      <w:pPr>
+        <w:pStyle w:val="ListParagraph"/>
+        <w:numPr>
+          <w:ilvl w:val="0"/>
+          <w:numId w:val="3"/>
+        </w:numPr>
+      </w:pPr>
+      <w:proofErr w:type="spellStart"/>
+      <w:r>
+        <w:t>lotNumber</w:t>
+      </w:r>
+      <w:proofErr w:type="spellEnd"/>
+    </w:p>
+    <w:p>
+      <w:pPr>
+        <w:pStyle w:val="ListParagraph"/>
+        <w:numPr>
+          <w:ilvl w:val="0"/>
+          <w:numId w:val="3"/>
+        </w:numPr>
+      </w:pPr>
+      <w:proofErr w:type="spellStart"/>
+      <w:r>
+        <w:t>unitsProduced</w:t>
+      </w:r>
+      <w:proofErr w:type="spellEnd"/>
+    </w:p>
+    <w:p>
+      <w:pPr>
+        <w:pStyle w:val="ListParagraph"/>
+        <w:numPr>
+          <w:ilvl w:val="0"/>
+          <w:numId w:val="3"/>
+        </w:numPr>
+      </w:pPr>
+      <w:r>
+        <w:t>[</w:t>
+      </w:r>
+      <w:proofErr w:type="spellStart"/>
+      <w:r>
+        <w:t>lotsData</w:t>
+      </w:r>
+      <w:proofErr w:type="spellEnd"/>
+      <w:r>
+        <w:t>]</w:t>
+      </w:r>
+    </w:p>
+    <w:p>
+      <w:pPr>
+        <w:pStyle w:val="ListParagraph"/>
+        <w:numPr>
+          <w:ilvl w:val="1"/>
+          <w:numId w:val="3"/>
+        </w:numPr>
+      </w:pPr>
+      <w:r>
+        <w:t>Ingredient</w:t>
+      </w:r>
+    </w:p>
+    <w:p>
+      <w:pPr>
+        <w:pStyle w:val="ListParagraph"/>
+        <w:numPr>
+          <w:ilvl w:val="1"/>
+          <w:numId w:val="3"/>
+        </w:numPr>
+      </w:pPr>
       <w:r>
         <w:lastRenderedPageBreak/>
-        <w:t>Ingredients</w:t>
-      </w:r>
-      <w:bookmarkEnd w:id="13"/>
-    </w:p>
-    <w:p/>
-    <w:p>
-      <w:r>
-        <w:t>Ingredients contain the following:</w:t>
+        <w:t>[lots]</w:t>
+      </w:r>
+    </w:p>
+    <w:p>
+      <w:pPr>
+        <w:pStyle w:val="ListParagraph"/>
+        <w:numPr>
+          <w:ilvl w:val="2"/>
+          <w:numId w:val="3"/>
+        </w:numPr>
+      </w:pPr>
+      <w:proofErr w:type="spellStart"/>
+      <w:r>
+        <w:t>lotNumber</w:t>
+      </w:r>
+      <w:proofErr w:type="spellEnd"/>
+    </w:p>
+    <w:p>
+      <w:pPr>
+        <w:pStyle w:val="ListParagraph"/>
+        <w:numPr>
+          <w:ilvl w:val="2"/>
+          <w:numId w:val="3"/>
+        </w:numPr>
+      </w:pPr>
+      <w:r>
+        <w:t>time</w:t>
+      </w:r>
+    </w:p>
+    <w:p/>
+    <w:p>
+      <w:r>
+        <w:t>Production History allows us to keep track, for each production run, the name of the formula produced, the lot number of the production, the units produced, as well as the lots of all the constituents used to produce the formula.</w:t>
+      </w:r>
+    </w:p>
+    <w:p/>
+    <w:p>
+      <w:pPr>
+        <w:pStyle w:val="Heading2"/>
+      </w:pPr>
+      <w:bookmarkStart w:id="19" w:name="_Toc509880593"/>
+      <w:r>
+        <w:t>Spending Report</w:t>
+      </w:r>
+      <w:bookmarkEnd w:id="19"/>
+    </w:p>
+    <w:p/>
+    <w:p>
+      <w:r>
+        <w:t>Spending Report contain the following:</w:t>
+      </w:r>
+    </w:p>
+    <w:p/>
+    <w:p>
+      <w:pPr>
+        <w:pStyle w:val="ListParagraph"/>
+        <w:numPr>
+          <w:ilvl w:val="0"/>
+          <w:numId w:val="3"/>
+        </w:numPr>
+      </w:pPr>
+      <w:r>
+        <w:t>id</w:t>
+      </w:r>
+    </w:p>
+    <w:p>
+      <w:pPr>
+        <w:pStyle w:val="ListParagraph"/>
+        <w:numPr>
+          <w:ilvl w:val="0"/>
+          <w:numId w:val="3"/>
+        </w:numPr>
+      </w:pPr>
+      <w:proofErr w:type="spellStart"/>
+      <w:r>
+        <w:t>productionTotal</w:t>
+      </w:r>
+      <w:proofErr w:type="spellEnd"/>
+    </w:p>
+    <w:p>
+      <w:pPr>
+        <w:pStyle w:val="ListParagraph"/>
+        <w:numPr>
+          <w:ilvl w:val="0"/>
+          <w:numId w:val="3"/>
+        </w:numPr>
+      </w:pPr>
+      <w:proofErr w:type="spellStart"/>
+      <w:r>
+        <w:t>overallTotal</w:t>
+      </w:r>
+      <w:proofErr w:type="spellEnd"/>
+    </w:p>
+    <w:p/>
+    <w:p>
+      <w:r>
+        <w:t xml:space="preserve">These database entries are the ingredients and intermediates mapped by their id. Within the report, we track of the production total (used in consumption to produce formulas) and </w:t>
+      </w:r>
+      <w:proofErr w:type="spellStart"/>
+      <w:r>
+        <w:t>overallTotal</w:t>
+      </w:r>
+      <w:proofErr w:type="spellEnd"/>
+      <w:r>
+        <w:t xml:space="preserve"> (when purchasing from vendors).</w:t>
+      </w:r>
+    </w:p>
+    <w:p/>
+    <w:p>
+      <w:pPr>
+        <w:pStyle w:val="Heading2"/>
+      </w:pPr>
+      <w:bookmarkStart w:id="20" w:name="_Toc509880594"/>
+      <w:r>
+        <w:t>Production Report</w:t>
+      </w:r>
+      <w:bookmarkEnd w:id="20"/>
+    </w:p>
+    <w:p/>
+    <w:p>
+      <w:r>
+        <w:t>Production Report</w:t>
+      </w:r>
+      <w:r>
+        <w:t xml:space="preserve"> contain the following:</w:t>
       </w:r>
     </w:p>
     <w:p/>
@@ -3440,6 +5056,424 @@
         </w:numPr>
       </w:pPr>
       <w:r>
+        <w:t>formula</w:t>
+      </w:r>
+    </w:p>
+    <w:p>
+      <w:pPr>
+        <w:pStyle w:val="ListParagraph"/>
+        <w:numPr>
+          <w:ilvl w:val="0"/>
+          <w:numId w:val="3"/>
+        </w:numPr>
+      </w:pPr>
+      <w:proofErr w:type="spellStart"/>
+      <w:r>
+        <w:t>totalProduced</w:t>
+      </w:r>
+      <w:proofErr w:type="spellEnd"/>
+    </w:p>
+    <w:p>
+      <w:pPr>
+        <w:pStyle w:val="ListParagraph"/>
+        <w:numPr>
+          <w:ilvl w:val="0"/>
+          <w:numId w:val="3"/>
+        </w:numPr>
+      </w:pPr>
+      <w:proofErr w:type="spellStart"/>
+      <w:r>
+        <w:t>ingredientsUsed</w:t>
+      </w:r>
+      <w:proofErr w:type="spellEnd"/>
+    </w:p>
+    <w:p>
+      <w:pPr>
+        <w:pStyle w:val="ListParagraph"/>
+        <w:numPr>
+          <w:ilvl w:val="0"/>
+          <w:numId w:val="3"/>
+        </w:numPr>
+      </w:pPr>
+      <w:proofErr w:type="spellStart"/>
+      <w:r>
+        <w:t>totalSpent</w:t>
+      </w:r>
+      <w:proofErr w:type="spellEnd"/>
+    </w:p>
+    <w:p/>
+    <w:p>
+      <w:r>
+        <w:t>The production report calculates the total spending based on the total production of formulas. This applies to both final products and intermediates.</w:t>
+      </w:r>
+    </w:p>
+    <w:p/>
+    <w:p>
+      <w:pPr>
+        <w:pStyle w:val="Heading2"/>
+      </w:pPr>
+      <w:bookmarkStart w:id="21" w:name="_Toc509880596"/>
+      <w:r>
+        <w:t>Freshness Report</w:t>
+      </w:r>
+      <w:bookmarkEnd w:id="21"/>
+    </w:p>
+    <w:p/>
+    <w:p>
+      <w:r>
+        <w:t>Freshness Report contain the following:</w:t>
+      </w:r>
+    </w:p>
+    <w:p/>
+    <w:p>
+      <w:pPr>
+        <w:pStyle w:val="ListParagraph"/>
+        <w:numPr>
+          <w:ilvl w:val="0"/>
+          <w:numId w:val="3"/>
+        </w:numPr>
+      </w:pPr>
+      <w:r>
+        <w:t>_id</w:t>
+      </w:r>
+    </w:p>
+    <w:p>
+      <w:pPr>
+        <w:pStyle w:val="ListParagraph"/>
+        <w:numPr>
+          <w:ilvl w:val="0"/>
+          <w:numId w:val="3"/>
+        </w:numPr>
+      </w:pPr>
+      <w:proofErr w:type="spellStart"/>
+      <w:r>
+        <w:t>inventoryID</w:t>
+      </w:r>
+      <w:proofErr w:type="spellEnd"/>
+    </w:p>
+    <w:p>
+      <w:pPr>
+        <w:pStyle w:val="ListParagraph"/>
+        <w:numPr>
+          <w:ilvl w:val="0"/>
+          <w:numId w:val="3"/>
+        </w:numPr>
+      </w:pPr>
+      <w:proofErr w:type="spellStart"/>
+      <w:r>
+        <w:t>totalTime</w:t>
+      </w:r>
+      <w:proofErr w:type="spellEnd"/>
+    </w:p>
+    <w:p>
+      <w:pPr>
+        <w:pStyle w:val="ListParagraph"/>
+        <w:numPr>
+          <w:ilvl w:val="0"/>
+          <w:numId w:val="3"/>
+        </w:numPr>
+      </w:pPr>
+      <w:proofErr w:type="spellStart"/>
+      <w:r>
+        <w:t>avgTime</w:t>
+      </w:r>
+      <w:proofErr w:type="spellEnd"/>
+    </w:p>
+    <w:p>
+      <w:pPr>
+        <w:pStyle w:val="ListParagraph"/>
+        <w:numPr>
+          <w:ilvl w:val="0"/>
+          <w:numId w:val="3"/>
+        </w:numPr>
+      </w:pPr>
+      <w:proofErr w:type="spellStart"/>
+      <w:r>
+        <w:t>worstCase</w:t>
+      </w:r>
+      <w:proofErr w:type="spellEnd"/>
+    </w:p>
+    <w:p>
+      <w:pPr>
+        <w:pStyle w:val="ListParagraph"/>
+        <w:numPr>
+          <w:ilvl w:val="0"/>
+          <w:numId w:val="3"/>
+        </w:numPr>
+      </w:pPr>
+      <w:proofErr w:type="spellStart"/>
+      <w:r>
+        <w:lastRenderedPageBreak/>
+        <w:t>totalQtyConsumed</w:t>
+      </w:r>
+      <w:proofErr w:type="spellEnd"/>
+    </w:p>
+    <w:p/>
+    <w:p>
+      <w:r>
+        <w:t xml:space="preserve">The freshness report allows us to keep track of the </w:t>
+      </w:r>
+      <w:r>
+        <w:t>average case and worst case an ingredient or intermediate sits in our inventory.</w:t>
+      </w:r>
+    </w:p>
+    <w:p/>
+    <w:p>
+      <w:pPr>
+        <w:pStyle w:val="Heading2"/>
+      </w:pPr>
+      <w:bookmarkStart w:id="22" w:name="_Toc509880597"/>
+      <w:r>
+        <w:t>Recall Report</w:t>
+      </w:r>
+      <w:bookmarkEnd w:id="22"/>
+    </w:p>
+    <w:p/>
+    <w:p>
+      <w:r>
+        <w:t xml:space="preserve">Recall Report </w:t>
+      </w:r>
+      <w:r>
+        <w:t>contain the following:</w:t>
+      </w:r>
+    </w:p>
+    <w:p/>
+    <w:p>
+      <w:pPr>
+        <w:pStyle w:val="ListParagraph"/>
+        <w:numPr>
+          <w:ilvl w:val="0"/>
+          <w:numId w:val="3"/>
+        </w:numPr>
+      </w:pPr>
+      <w:r>
+        <w:t>_id</w:t>
+      </w:r>
+    </w:p>
+    <w:p>
+      <w:pPr>
+        <w:pStyle w:val="ListParagraph"/>
+        <w:numPr>
+          <w:ilvl w:val="0"/>
+          <w:numId w:val="3"/>
+        </w:numPr>
+      </w:pPr>
+      <w:proofErr w:type="spellStart"/>
+      <w:r>
+        <w:t>inventoryId</w:t>
+      </w:r>
+      <w:proofErr w:type="spellEnd"/>
+    </w:p>
+    <w:p>
+      <w:pPr>
+        <w:pStyle w:val="ListParagraph"/>
+        <w:numPr>
+          <w:ilvl w:val="0"/>
+          <w:numId w:val="3"/>
+        </w:numPr>
+      </w:pPr>
+      <w:r>
+        <w:t>[lots]</w:t>
+      </w:r>
+    </w:p>
+    <w:p>
+      <w:pPr>
+        <w:pStyle w:val="ListParagraph"/>
+        <w:numPr>
+          <w:ilvl w:val="1"/>
+          <w:numId w:val="3"/>
+        </w:numPr>
+      </w:pPr>
+      <w:proofErr w:type="spellStart"/>
+      <w:r>
+        <w:t>lotNumber</w:t>
+      </w:r>
+      <w:proofErr w:type="spellEnd"/>
+    </w:p>
+    <w:p>
+      <w:pPr>
+        <w:pStyle w:val="ListParagraph"/>
+        <w:numPr>
+          <w:ilvl w:val="1"/>
+          <w:numId w:val="3"/>
+        </w:numPr>
+      </w:pPr>
+      <w:r>
+        <w:t>quantity</w:t>
+      </w:r>
+    </w:p>
+    <w:p>
+      <w:pPr>
+        <w:pStyle w:val="ListParagraph"/>
+        <w:numPr>
+          <w:ilvl w:val="1"/>
+          <w:numId w:val="3"/>
+        </w:numPr>
+      </w:pPr>
+      <w:r>
+        <w:t>[</w:t>
+      </w:r>
+      <w:proofErr w:type="spellStart"/>
+      <w:r>
+        <w:t>usedFor</w:t>
+      </w:r>
+      <w:proofErr w:type="spellEnd"/>
+      <w:r>
+        <w:t>]</w:t>
+      </w:r>
+    </w:p>
+    <w:p>
+      <w:pPr>
+        <w:pStyle w:val="ListParagraph"/>
+        <w:numPr>
+          <w:ilvl w:val="2"/>
+          <w:numId w:val="3"/>
+        </w:numPr>
+      </w:pPr>
+      <w:proofErr w:type="spellStart"/>
+      <w:r>
+        <w:t>formulaID</w:t>
+      </w:r>
+      <w:proofErr w:type="spellEnd"/>
+    </w:p>
+    <w:p>
+      <w:pPr>
+        <w:pStyle w:val="ListParagraph"/>
+        <w:numPr>
+          <w:ilvl w:val="2"/>
+          <w:numId w:val="3"/>
+        </w:numPr>
+      </w:pPr>
+      <w:r>
+        <w:t>lot Number</w:t>
+      </w:r>
+    </w:p>
+    <w:p>
+      <w:pPr>
+        <w:pStyle w:val="ListParagraph"/>
+        <w:numPr>
+          <w:ilvl w:val="2"/>
+          <w:numId w:val="3"/>
+        </w:numPr>
+      </w:pPr>
+      <w:r>
+        <w:t>time</w:t>
+      </w:r>
+    </w:p>
+    <w:p/>
+    <w:p>
+      <w:r>
+        <w:t xml:space="preserve">The recall report allows us to keep track of the what was produced from each lot. </w:t>
+      </w:r>
+    </w:p>
+    <w:p/>
+    <w:p>
+      <w:pPr>
+        <w:pStyle w:val="Heading2"/>
+        <w:rPr>
+          <w:highlight w:val="yellow"/>
+        </w:rPr>
+      </w:pPr>
+      <w:r>
+        <w:rPr>
+          <w:highlight w:val="yellow"/>
+        </w:rPr>
+        <w:t>Production Efficiency Report</w:t>
+      </w:r>
+    </w:p>
+    <w:p>
+      <w:pPr>
+        <w:rPr>
+          <w:highlight w:val="yellow"/>
+        </w:rPr>
+      </w:pPr>
+    </w:p>
+    <w:p>
+      <w:pPr>
+        <w:pStyle w:val="Heading2"/>
+        <w:rPr>
+          <w:highlight w:val="yellow"/>
+        </w:rPr>
+      </w:pPr>
+      <w:r>
+        <w:rPr>
+          <w:highlight w:val="yellow"/>
+        </w:rPr>
+        <w:t>Profitability Report</w:t>
+      </w:r>
+    </w:p>
+    <w:p>
+      <w:pPr>
+        <w:rPr>
+          <w:highlight w:val="yellow"/>
+        </w:rPr>
+      </w:pPr>
+    </w:p>
+    <w:p>
+      <w:pPr>
+        <w:pStyle w:val="Heading2"/>
+      </w:pPr>
+      <w:r>
+        <w:rPr>
+          <w:highlight w:val="yellow"/>
+        </w:rPr>
+        <w:t>Final Product Freshness Report</w:t>
+      </w:r>
+    </w:p>
+    <w:p/>
+    <w:p>
+      <w:pPr>
+        <w:pStyle w:val="Heading2"/>
+      </w:pPr>
+      <w:bookmarkStart w:id="23" w:name="_Toc509880599"/>
+      <w:r>
+        <w:t>Log</w:t>
+      </w:r>
+      <w:bookmarkEnd w:id="23"/>
+    </w:p>
+    <w:p/>
+    <w:p>
+      <w:r>
+        <w:t>Logs</w:t>
+      </w:r>
+      <w:r>
+        <w:t xml:space="preserve"> contain the following:</w:t>
+      </w:r>
+    </w:p>
+    <w:p/>
+    <w:p>
+      <w:pPr>
+        <w:pStyle w:val="ListParagraph"/>
+        <w:numPr>
+          <w:ilvl w:val="0"/>
+          <w:numId w:val="3"/>
+        </w:numPr>
+      </w:pPr>
+      <w:r>
+        <w:t>_id</w:t>
+      </w:r>
+    </w:p>
+    <w:p>
+      <w:pPr>
+        <w:pStyle w:val="ListParagraph"/>
+        <w:numPr>
+          <w:ilvl w:val="0"/>
+          <w:numId w:val="3"/>
+        </w:numPr>
+      </w:pPr>
+      <w:r>
+        <w:t>type</w:t>
+      </w:r>
+    </w:p>
+    <w:p>
+      <w:pPr>
+        <w:pStyle w:val="ListParagraph"/>
+        <w:numPr>
+          <w:ilvl w:val="0"/>
+          <w:numId w:val="3"/>
+        </w:numPr>
+      </w:pPr>
+      <w:r>
         <w:t>name</w:t>
       </w:r>
     </w:p>
@@ -3451,1668 +5485,62 @@
           <w:numId w:val="3"/>
         </w:numPr>
       </w:pPr>
-      <w:proofErr w:type="spellStart"/>
-      <w:r>
-        <w:t>temperatureState</w:t>
-      </w:r>
-      <w:proofErr w:type="spellEnd"/>
-    </w:p>
-    <w:p>
-      <w:pPr>
-        <w:pStyle w:val="ListParagraph"/>
-        <w:numPr>
-          <w:ilvl w:val="0"/>
-          <w:numId w:val="3"/>
-        </w:numPr>
-      </w:pPr>
-      <w:proofErr w:type="spellStart"/>
-      <w:r>
-        <w:t>storageUsed</w:t>
-      </w:r>
-      <w:proofErr w:type="spellEnd"/>
-    </w:p>
-    <w:p>
-      <w:pPr>
-        <w:pStyle w:val="ListParagraph"/>
-        <w:numPr>
-          <w:ilvl w:val="0"/>
-          <w:numId w:val="3"/>
-        </w:numPr>
-      </w:pPr>
-      <w:proofErr w:type="spellStart"/>
-      <w:r>
-        <w:t>vendorInfo</w:t>
-      </w:r>
-      <w:proofErr w:type="spellEnd"/>
-    </w:p>
-    <w:p>
-      <w:pPr>
-        <w:pStyle w:val="ListParagraph"/>
-        <w:numPr>
-          <w:ilvl w:val="1"/>
-          <w:numId w:val="3"/>
-        </w:numPr>
-      </w:pPr>
-      <w:r>
-        <w:t>[vendor]</w:t>
-      </w:r>
-    </w:p>
-    <w:p>
-      <w:pPr>
-        <w:pStyle w:val="ListParagraph"/>
-        <w:numPr>
-          <w:ilvl w:val="2"/>
-          <w:numId w:val="3"/>
-        </w:numPr>
-      </w:pPr>
-      <w:proofErr w:type="spellStart"/>
-      <w:r>
-        <w:t>vendorID</w:t>
-      </w:r>
-      <w:proofErr w:type="spellEnd"/>
-    </w:p>
-    <w:p>
-      <w:pPr>
-        <w:pStyle w:val="ListParagraph"/>
-        <w:numPr>
-          <w:ilvl w:val="2"/>
-          <w:numId w:val="3"/>
-        </w:numPr>
-      </w:pPr>
-      <w:r>
-        <w:t>price</w:t>
-      </w:r>
-    </w:p>
-    <w:p>
-      <w:pPr>
-        <w:pStyle w:val="ListParagraph"/>
-        <w:numPr>
-          <w:ilvl w:val="0"/>
-          <w:numId w:val="3"/>
-        </w:numPr>
-      </w:pPr>
-      <w:proofErr w:type="spellStart"/>
-      <w:r>
-        <w:t>packageInfo</w:t>
-      </w:r>
-      <w:proofErr w:type="spellEnd"/>
-    </w:p>
-    <w:p>
-      <w:pPr>
-        <w:pStyle w:val="ListParagraph"/>
-        <w:numPr>
-          <w:ilvl w:val="1"/>
-          <w:numId w:val="3"/>
-        </w:numPr>
-      </w:pPr>
-      <w:proofErr w:type="spellStart"/>
-      <w:r>
-        <w:t>packageType</w:t>
-      </w:r>
-      <w:proofErr w:type="spellEnd"/>
-    </w:p>
-    <w:p>
-      <w:pPr>
-        <w:pStyle w:val="ListParagraph"/>
-        <w:numPr>
-          <w:ilvl w:val="1"/>
-          <w:numId w:val="3"/>
-        </w:numPr>
-      </w:pPr>
-      <w:proofErr w:type="spellStart"/>
-      <w:r>
-        <w:t>numPackages</w:t>
-      </w:r>
-      <w:proofErr w:type="spellEnd"/>
-    </w:p>
-    <w:p>
-      <w:pPr>
-        <w:pStyle w:val="ListParagraph"/>
-        <w:numPr>
-          <w:ilvl w:val="0"/>
-          <w:numId w:val="3"/>
-        </w:numPr>
-      </w:pPr>
-      <w:proofErr w:type="spellStart"/>
-      <w:r>
-        <w:t>nativeInfo</w:t>
-      </w:r>
-      <w:proofErr w:type="spellEnd"/>
-    </w:p>
-    <w:p>
-      <w:pPr>
-        <w:pStyle w:val="ListParagraph"/>
-        <w:numPr>
-          <w:ilvl w:val="1"/>
-          <w:numId w:val="3"/>
-        </w:numPr>
-      </w:pPr>
-      <w:proofErr w:type="spellStart"/>
-      <w:r>
-        <w:t>nativeUnit</w:t>
-      </w:r>
-      <w:proofErr w:type="spellEnd"/>
-    </w:p>
-    <w:p>
-      <w:pPr>
-        <w:pStyle w:val="ListParagraph"/>
-        <w:numPr>
-          <w:ilvl w:val="1"/>
-          <w:numId w:val="3"/>
-        </w:numPr>
-      </w:pPr>
-      <w:proofErr w:type="spellStart"/>
-      <w:r>
-        <w:t>numNativeUnitsPerPackage</w:t>
-      </w:r>
-      <w:proofErr w:type="spellEnd"/>
-    </w:p>
-    <w:p>
-      <w:pPr>
-        <w:pStyle w:val="ListParagraph"/>
-        <w:numPr>
-          <w:ilvl w:val="1"/>
-          <w:numId w:val="3"/>
-        </w:numPr>
-      </w:pPr>
-      <w:proofErr w:type="spellStart"/>
-      <w:r>
-        <w:t>totalQuantity</w:t>
-      </w:r>
-      <w:proofErr w:type="spellEnd"/>
-    </w:p>
-    <w:p>
-      <w:pPr>
-        <w:pStyle w:val="ListParagraph"/>
-        <w:numPr>
-          <w:ilvl w:val="0"/>
-          <w:numId w:val="3"/>
-        </w:numPr>
-      </w:pPr>
-      <w:proofErr w:type="spellStart"/>
-      <w:r>
-        <w:t>formulaInfo</w:t>
-      </w:r>
-      <w:proofErr w:type="spellEnd"/>
-    </w:p>
-    <w:p>
-      <w:pPr>
-        <w:pStyle w:val="ListParagraph"/>
-        <w:numPr>
-          <w:ilvl w:val="1"/>
-          <w:numId w:val="3"/>
-        </w:numPr>
-      </w:pPr>
-      <w:r>
-        <w:t>[</w:t>
-      </w:r>
-      <w:proofErr w:type="spellStart"/>
-      <w:r>
-        <w:t>formulaID</w:t>
-      </w:r>
-      <w:proofErr w:type="spellEnd"/>
-      <w:r>
-        <w:t>]</w:t>
-      </w:r>
-    </w:p>
-    <w:p/>
-    <w:p>
-      <w:r>
-        <w:t xml:space="preserve">Ingredients collection contain all the necessary information that will be displayed on the inventory. </w:t>
-      </w:r>
-      <w:r>
-        <w:t xml:space="preserve">Crucial information includes name, temperature state, and storage used. There are four sub-arrays of information as well. </w:t>
-      </w:r>
-      <w:proofErr w:type="spellStart"/>
-      <w:r>
-        <w:t>VendorInfo</w:t>
-      </w:r>
-      <w:proofErr w:type="spellEnd"/>
-      <w:r>
-        <w:t xml:space="preserve"> is an array of &lt;</w:t>
-      </w:r>
-      <w:proofErr w:type="spellStart"/>
-      <w:r>
-        <w:t>VendorID</w:t>
-      </w:r>
-      <w:proofErr w:type="spellEnd"/>
-      <w:r>
-        <w:t xml:space="preserve">, price&gt; tuples. </w:t>
-      </w:r>
-      <w:proofErr w:type="spellStart"/>
-      <w:r>
-        <w:t>PackageInfo</w:t>
-      </w:r>
-      <w:proofErr w:type="spellEnd"/>
-      <w:r>
-        <w:t xml:space="preserve"> contains the package type as well as number of packages of the ingredient we have. </w:t>
-      </w:r>
-      <w:proofErr w:type="spellStart"/>
-      <w:r>
-        <w:t>NativeInfo</w:t>
-      </w:r>
-      <w:proofErr w:type="spellEnd"/>
-      <w:r>
-        <w:t xml:space="preserve"> contains the native unit of the ingredient, the number of native units per package, and the total quantity of the current ingredient we have. Formula Info is a string array that contains the formula ID’s of all formulas that use the current ingredient.</w:t>
-      </w:r>
-    </w:p>
-    <w:p/>
-    <w:p>
-      <w:pPr>
-        <w:pStyle w:val="Heading2"/>
-      </w:pPr>
-      <w:bookmarkStart w:id="14" w:name="_Toc509880589"/>
-      <w:r>
-        <w:t>Vendor</w:t>
-      </w:r>
-      <w:r>
-        <w:t>s</w:t>
-      </w:r>
-      <w:bookmarkEnd w:id="14"/>
-    </w:p>
-    <w:p/>
-    <w:p>
-      <w:r>
-        <w:t>Vendors contain the following:</w:t>
-      </w:r>
-    </w:p>
-    <w:p/>
-    <w:p>
-      <w:pPr>
-        <w:pStyle w:val="ListParagraph"/>
-        <w:numPr>
-          <w:ilvl w:val="0"/>
-          <w:numId w:val="3"/>
-        </w:numPr>
-      </w:pPr>
-      <w:r>
-        <w:t>_id</w:t>
-      </w:r>
-    </w:p>
-    <w:p>
-      <w:pPr>
-        <w:pStyle w:val="ListParagraph"/>
-        <w:numPr>
-          <w:ilvl w:val="0"/>
-          <w:numId w:val="3"/>
-        </w:numPr>
-      </w:pPr>
-      <w:r>
-        <w:t>v</w:t>
-      </w:r>
-      <w:r>
-        <w:t>endor</w:t>
-      </w:r>
-      <w:r>
-        <w:t xml:space="preserve"> (name)</w:t>
-      </w:r>
-    </w:p>
-    <w:p>
-      <w:pPr>
-        <w:pStyle w:val="ListParagraph"/>
-        <w:numPr>
-          <w:ilvl w:val="0"/>
-          <w:numId w:val="3"/>
-        </w:numPr>
-      </w:pPr>
-      <w:r>
-        <w:t>contact</w:t>
-      </w:r>
-    </w:p>
-    <w:p>
-      <w:pPr>
-        <w:pStyle w:val="ListParagraph"/>
-        <w:numPr>
-          <w:ilvl w:val="0"/>
-          <w:numId w:val="3"/>
-        </w:numPr>
-      </w:pPr>
-      <w:r>
-        <w:t>FCC</w:t>
-      </w:r>
-      <w:r>
-        <w:t xml:space="preserve"> (freight carrier code)</w:t>
-      </w:r>
-    </w:p>
-    <w:p/>
-    <w:p>
-      <w:r>
-        <w:t>Vendors contain the name, the contact information, and the freight carrier code within a single entry.</w:t>
-      </w:r>
-      <w:r>
-        <w:t xml:space="preserve"> Each vendor’s name and freight carrier code is </w:t>
-      </w:r>
-      <w:proofErr w:type="gramStart"/>
-      <w:r>
-        <w:t>unique .</w:t>
-      </w:r>
-      <w:proofErr w:type="gramEnd"/>
-    </w:p>
-    <w:p/>
-    <w:p>
-      <w:pPr>
-        <w:pStyle w:val="Heading2"/>
-      </w:pPr>
-      <w:bookmarkStart w:id="15" w:name="_Toc509880590"/>
+      <w:r>
+        <w:t>change</w:t>
+      </w:r>
+    </w:p>
+    <w:p>
+      <w:pPr>
+        <w:pStyle w:val="ListParagraph"/>
+        <w:numPr>
+          <w:ilvl w:val="0"/>
+          <w:numId w:val="3"/>
+        </w:numPr>
+      </w:pPr>
+      <w:r>
+        <w:t>from</w:t>
+      </w:r>
+    </w:p>
+    <w:p>
+      <w:pPr>
+        <w:pStyle w:val="ListParagraph"/>
+        <w:numPr>
+          <w:ilvl w:val="0"/>
+          <w:numId w:val="3"/>
+        </w:numPr>
+      </w:pPr>
+      <w:r>
+        <w:t>to</w:t>
+      </w:r>
+    </w:p>
+    <w:p>
+      <w:pPr>
+        <w:pStyle w:val="ListParagraph"/>
+        <w:numPr>
+          <w:ilvl w:val="0"/>
+          <w:numId w:val="3"/>
+        </w:numPr>
+      </w:pPr>
+      <w:r>
+        <w:t>user</w:t>
+      </w:r>
+    </w:p>
+    <w:p>
+      <w:pPr>
+        <w:pStyle w:val="ListParagraph"/>
+        <w:numPr>
+          <w:ilvl w:val="0"/>
+          <w:numId w:val="3"/>
+        </w:numPr>
+      </w:pPr>
+      <w:r>
+        <w:t>time</w:t>
+      </w:r>
+    </w:p>
+    <w:p/>
+    <w:p>
       <w:r>
         <w:lastRenderedPageBreak/>
-        <w:t>Storage Capacities</w:t>
-      </w:r>
-      <w:bookmarkEnd w:id="15"/>
-    </w:p>
-    <w:p/>
-    <w:p>
-      <w:r>
-        <w:t>Storage Capacities contain the following:</w:t>
-      </w:r>
-    </w:p>
-    <w:p/>
-    <w:p>
-      <w:pPr>
-        <w:pStyle w:val="ListParagraph"/>
-        <w:numPr>
-          <w:ilvl w:val="0"/>
-          <w:numId w:val="3"/>
-        </w:numPr>
-      </w:pPr>
-      <w:r>
-        <w:t>_id</w:t>
-      </w:r>
-    </w:p>
-    <w:p>
-      <w:pPr>
-        <w:pStyle w:val="ListParagraph"/>
-        <w:numPr>
-          <w:ilvl w:val="0"/>
-          <w:numId w:val="3"/>
-        </w:numPr>
-      </w:pPr>
-      <w:r>
-        <w:t>name</w:t>
-      </w:r>
-    </w:p>
-    <w:p>
-      <w:pPr>
-        <w:pStyle w:val="ListParagraph"/>
-        <w:numPr>
-          <w:ilvl w:val="0"/>
-          <w:numId w:val="3"/>
-        </w:numPr>
-      </w:pPr>
-      <w:r>
-        <w:t>type</w:t>
-      </w:r>
-    </w:p>
-    <w:p>
-      <w:pPr>
-        <w:pStyle w:val="ListParagraph"/>
-        <w:numPr>
-          <w:ilvl w:val="0"/>
-          <w:numId w:val="3"/>
-        </w:numPr>
-      </w:pPr>
-      <w:r>
-        <w:t>capacity</w:t>
-      </w:r>
-    </w:p>
-    <w:p>
-      <w:pPr>
-        <w:pStyle w:val="ListParagraph"/>
-        <w:numPr>
-          <w:ilvl w:val="0"/>
-          <w:numId w:val="3"/>
-        </w:numPr>
-      </w:pPr>
-      <w:r>
-        <w:t>used</w:t>
-      </w:r>
-    </w:p>
-    <w:p/>
-    <w:p>
-      <w:r>
-        <w:t>Storage capacities contain the name, type of storage, total capacity, and used capacity per entry.</w:t>
-      </w:r>
-      <w:r>
-        <w:t xml:space="preserve"> Default we have frozen, refrigerated, and room temperature storage.</w:t>
-      </w:r>
-    </w:p>
-    <w:p/>
-    <w:p>
-      <w:pPr>
-        <w:pStyle w:val="Heading2"/>
-      </w:pPr>
-      <w:bookmarkStart w:id="16" w:name="_Toc509880591"/>
-      <w:r>
-        <w:t>F</w:t>
-      </w:r>
-      <w:r>
-        <w:t>inal Products</w:t>
-      </w:r>
-      <w:bookmarkEnd w:id="16"/>
-    </w:p>
-    <w:p/>
-    <w:p>
-      <w:r>
-        <w:t>Final Products</w:t>
-      </w:r>
-      <w:r>
-        <w:t xml:space="preserve"> contain the following:</w:t>
-      </w:r>
-    </w:p>
-    <w:p/>
-    <w:p>
-      <w:pPr>
-        <w:pStyle w:val="ListParagraph"/>
-        <w:numPr>
-          <w:ilvl w:val="0"/>
-          <w:numId w:val="3"/>
-        </w:numPr>
-      </w:pPr>
-      <w:r>
-        <w:t>_id</w:t>
-      </w:r>
-    </w:p>
-    <w:p>
-      <w:pPr>
-        <w:pStyle w:val="ListParagraph"/>
-        <w:numPr>
-          <w:ilvl w:val="0"/>
-          <w:numId w:val="3"/>
-        </w:numPr>
-      </w:pPr>
-      <w:r>
-        <w:t>name</w:t>
-      </w:r>
-    </w:p>
-    <w:p>
-      <w:pPr>
-        <w:pStyle w:val="ListParagraph"/>
-        <w:numPr>
-          <w:ilvl w:val="0"/>
-          <w:numId w:val="3"/>
-        </w:numPr>
-      </w:pPr>
-      <w:r>
-        <w:t>description</w:t>
-      </w:r>
-    </w:p>
-    <w:p>
-      <w:pPr>
-        <w:pStyle w:val="ListParagraph"/>
-        <w:numPr>
-          <w:ilvl w:val="0"/>
-          <w:numId w:val="3"/>
-        </w:numPr>
-      </w:pPr>
-      <w:proofErr w:type="spellStart"/>
-      <w:r>
-        <w:t>productUnits</w:t>
-      </w:r>
-      <w:proofErr w:type="spellEnd"/>
-    </w:p>
-    <w:p>
-      <w:pPr>
-        <w:pStyle w:val="ListParagraph"/>
-        <w:numPr>
-          <w:ilvl w:val="0"/>
-          <w:numId w:val="3"/>
-        </w:numPr>
-      </w:pPr>
-      <w:r>
-        <w:t>[</w:t>
-      </w:r>
-      <w:proofErr w:type="spellStart"/>
-      <w:r>
-        <w:t>ingredientsList</w:t>
-      </w:r>
-      <w:proofErr w:type="spellEnd"/>
-      <w:r>
-        <w:t>]</w:t>
-      </w:r>
-    </w:p>
-    <w:p>
-      <w:pPr>
-        <w:pStyle w:val="ListParagraph"/>
-        <w:numPr>
-          <w:ilvl w:val="1"/>
-          <w:numId w:val="3"/>
-        </w:numPr>
-      </w:pPr>
-      <w:proofErr w:type="spellStart"/>
-      <w:r>
-        <w:t>ingredientID</w:t>
-      </w:r>
-      <w:proofErr w:type="spellEnd"/>
-    </w:p>
-    <w:p>
-      <w:pPr>
-        <w:pStyle w:val="ListParagraph"/>
-        <w:numPr>
-          <w:ilvl w:val="1"/>
-          <w:numId w:val="3"/>
-        </w:numPr>
-      </w:pPr>
-      <w:r>
-        <w:t>quantity</w:t>
-      </w:r>
-    </w:p>
-    <w:p>
-      <w:pPr>
-        <w:pStyle w:val="ListParagraph"/>
-        <w:numPr>
-          <w:ilvl w:val="0"/>
-          <w:numId w:val="3"/>
-        </w:numPr>
-      </w:pPr>
-      <w:r>
-        <w:t>quantity</w:t>
-      </w:r>
-    </w:p>
-    <w:p/>
-    <w:p>
-      <w:r>
-        <w:t>Final Products</w:t>
-      </w:r>
-      <w:r>
-        <w:t xml:space="preserve"> contain the name, description, and product</w:t>
-      </w:r>
-      <w:r>
-        <w:t xml:space="preserve"> Units that the formula entails and also keeps track of quantity as the formula is produced.</w:t>
-      </w:r>
-      <w:r>
-        <w:t xml:space="preserve"> The ingredients List is an array that keeps track of which ingredients </w:t>
-      </w:r>
-      <w:r>
-        <w:t xml:space="preserve">and intermediates </w:t>
-      </w:r>
-      <w:r>
-        <w:t>are used for the formula. Within each entry of the array, there is an ingredient ID and quantity used for the formula.</w:t>
-      </w:r>
-      <w:r>
-        <w:t xml:space="preserve"> </w:t>
-      </w:r>
-    </w:p>
-    <w:p/>
-    <w:p>
-      <w:pPr>
-        <w:pStyle w:val="Heading2"/>
-      </w:pPr>
-      <w:bookmarkStart w:id="17" w:name="_Toc509880592"/>
-      <w:r>
-        <w:t>Intermediates</w:t>
-      </w:r>
-      <w:bookmarkEnd w:id="17"/>
-    </w:p>
-    <w:p/>
-    <w:p>
-      <w:r>
-        <w:t>Intermediates</w:t>
-      </w:r>
-      <w:r>
-        <w:t xml:space="preserve"> contain the following:</w:t>
-      </w:r>
-    </w:p>
-    <w:p/>
-    <w:p>
-      <w:pPr>
-        <w:pStyle w:val="ListParagraph"/>
-        <w:numPr>
-          <w:ilvl w:val="0"/>
-          <w:numId w:val="3"/>
-        </w:numPr>
-      </w:pPr>
-      <w:r>
-        <w:t>_id</w:t>
-      </w:r>
-    </w:p>
-    <w:p>
-      <w:pPr>
-        <w:pStyle w:val="ListParagraph"/>
-        <w:numPr>
-          <w:ilvl w:val="0"/>
-          <w:numId w:val="3"/>
-        </w:numPr>
-      </w:pPr>
-      <w:r>
-        <w:t>name</w:t>
-      </w:r>
-    </w:p>
-    <w:p>
-      <w:pPr>
-        <w:pStyle w:val="ListParagraph"/>
-        <w:numPr>
-          <w:ilvl w:val="0"/>
-          <w:numId w:val="3"/>
-        </w:numPr>
-      </w:pPr>
-      <w:r>
-        <w:t>description</w:t>
-      </w:r>
-    </w:p>
-    <w:p>
-      <w:pPr>
-        <w:pStyle w:val="ListParagraph"/>
-        <w:numPr>
-          <w:ilvl w:val="0"/>
-          <w:numId w:val="3"/>
-        </w:numPr>
-      </w:pPr>
-      <w:proofErr w:type="spellStart"/>
-      <w:r>
-        <w:t>productUnits</w:t>
-      </w:r>
-      <w:proofErr w:type="spellEnd"/>
-    </w:p>
-    <w:p>
-      <w:pPr>
-        <w:pStyle w:val="ListParagraph"/>
-        <w:numPr>
-          <w:ilvl w:val="0"/>
-          <w:numId w:val="3"/>
-        </w:numPr>
-      </w:pPr>
-      <w:r>
-        <w:t>[</w:t>
-      </w:r>
-      <w:proofErr w:type="spellStart"/>
-      <w:r>
-        <w:t>ingredientsList</w:t>
-      </w:r>
-      <w:proofErr w:type="spellEnd"/>
-      <w:r>
-        <w:t>]</w:t>
-      </w:r>
-    </w:p>
-    <w:p>
-      <w:pPr>
-        <w:pStyle w:val="ListParagraph"/>
-        <w:numPr>
-          <w:ilvl w:val="1"/>
-          <w:numId w:val="3"/>
-        </w:numPr>
-      </w:pPr>
-      <w:proofErr w:type="spellStart"/>
-      <w:r>
-        <w:t>ingredientID</w:t>
-      </w:r>
-      <w:proofErr w:type="spellEnd"/>
-    </w:p>
-    <w:p>
-      <w:pPr>
-        <w:pStyle w:val="ListParagraph"/>
-        <w:numPr>
-          <w:ilvl w:val="1"/>
-          <w:numId w:val="3"/>
-        </w:numPr>
-      </w:pPr>
-      <w:r>
-        <w:t>quantity</w:t>
-      </w:r>
-    </w:p>
-    <w:p>
-      <w:pPr>
-        <w:pStyle w:val="ListParagraph"/>
-        <w:numPr>
-          <w:ilvl w:val="0"/>
-          <w:numId w:val="3"/>
-        </w:numPr>
-      </w:pPr>
-      <w:proofErr w:type="spellStart"/>
-      <w:r>
-        <w:lastRenderedPageBreak/>
-        <w:t>temperatureState</w:t>
-      </w:r>
-      <w:proofErr w:type="spellEnd"/>
-    </w:p>
-    <w:p>
-      <w:pPr>
-        <w:pStyle w:val="ListParagraph"/>
-        <w:numPr>
-          <w:ilvl w:val="0"/>
-          <w:numId w:val="3"/>
-        </w:numPr>
-      </w:pPr>
-      <w:proofErr w:type="spellStart"/>
-      <w:r>
-        <w:t>storageUsed</w:t>
-      </w:r>
-      <w:proofErr w:type="spellEnd"/>
-    </w:p>
-    <w:p>
-      <w:pPr>
-        <w:pStyle w:val="ListParagraph"/>
-        <w:numPr>
-          <w:ilvl w:val="0"/>
-          <w:numId w:val="3"/>
-        </w:numPr>
-      </w:pPr>
-      <w:proofErr w:type="spellStart"/>
-      <w:r>
-        <w:t>packageInfo</w:t>
-      </w:r>
-      <w:proofErr w:type="spellEnd"/>
-    </w:p>
-    <w:p>
-      <w:pPr>
-        <w:pStyle w:val="ListParagraph"/>
-        <w:numPr>
-          <w:ilvl w:val="1"/>
-          <w:numId w:val="3"/>
-        </w:numPr>
-      </w:pPr>
-      <w:proofErr w:type="spellStart"/>
-      <w:r>
-        <w:t>packageType</w:t>
-      </w:r>
-      <w:proofErr w:type="spellEnd"/>
-    </w:p>
-    <w:p>
-      <w:pPr>
-        <w:pStyle w:val="ListParagraph"/>
-        <w:numPr>
-          <w:ilvl w:val="1"/>
-          <w:numId w:val="3"/>
-        </w:numPr>
-      </w:pPr>
-      <w:proofErr w:type="spellStart"/>
-      <w:r>
-        <w:t>numPackages</w:t>
-      </w:r>
-      <w:proofErr w:type="spellEnd"/>
-    </w:p>
-    <w:p>
-      <w:pPr>
-        <w:pStyle w:val="ListParagraph"/>
-        <w:numPr>
-          <w:ilvl w:val="0"/>
-          <w:numId w:val="3"/>
-        </w:numPr>
-      </w:pPr>
-      <w:proofErr w:type="spellStart"/>
-      <w:r>
-        <w:t>nativeInfo</w:t>
-      </w:r>
-      <w:proofErr w:type="spellEnd"/>
-    </w:p>
-    <w:p>
-      <w:pPr>
-        <w:pStyle w:val="ListParagraph"/>
-        <w:numPr>
-          <w:ilvl w:val="1"/>
-          <w:numId w:val="3"/>
-        </w:numPr>
-      </w:pPr>
-      <w:proofErr w:type="spellStart"/>
-      <w:r>
-        <w:t>nativeUnit</w:t>
-      </w:r>
-      <w:proofErr w:type="spellEnd"/>
-    </w:p>
-    <w:p>
-      <w:pPr>
-        <w:pStyle w:val="ListParagraph"/>
-        <w:numPr>
-          <w:ilvl w:val="1"/>
-          <w:numId w:val="3"/>
-        </w:numPr>
-      </w:pPr>
-      <w:proofErr w:type="spellStart"/>
-      <w:r>
-        <w:t>numNativeUnitsPerPackage</w:t>
-      </w:r>
-      <w:proofErr w:type="spellEnd"/>
-    </w:p>
-    <w:p>
-      <w:pPr>
-        <w:pStyle w:val="ListParagraph"/>
-        <w:numPr>
-          <w:ilvl w:val="1"/>
-          <w:numId w:val="3"/>
-        </w:numPr>
-      </w:pPr>
-      <w:proofErr w:type="spellStart"/>
-      <w:r>
-        <w:t>totalQuantity</w:t>
-      </w:r>
-      <w:proofErr w:type="spellEnd"/>
-    </w:p>
-    <w:p>
-      <w:pPr>
-        <w:pStyle w:val="ListParagraph"/>
-        <w:numPr>
-          <w:ilvl w:val="0"/>
-          <w:numId w:val="3"/>
-        </w:numPr>
-      </w:pPr>
-      <w:proofErr w:type="spellStart"/>
-      <w:r>
-        <w:t>formulaInfo</w:t>
-      </w:r>
-      <w:proofErr w:type="spellEnd"/>
-    </w:p>
-    <w:p>
-      <w:pPr>
-        <w:pStyle w:val="ListParagraph"/>
-        <w:numPr>
-          <w:ilvl w:val="1"/>
-          <w:numId w:val="3"/>
-        </w:numPr>
-      </w:pPr>
-      <w:r>
-        <w:t>[</w:t>
-      </w:r>
-      <w:proofErr w:type="spellStart"/>
-      <w:r>
-        <w:t>formulaID</w:t>
-      </w:r>
-      <w:proofErr w:type="spellEnd"/>
-      <w:r>
-        <w:t>]</w:t>
-      </w:r>
-    </w:p>
-    <w:p/>
-    <w:p>
-      <w:r>
-        <w:t>Intermediates are the crossover between final products and ingredients. They are produced from raw ingredients and / or other intermediates. They contain the same information as final products as well as most of the information from an ingredient item (excluding the vendor information, as these products are not associated with a vendor). They are stored in inventory and take up storage until they are consumed.</w:t>
-      </w:r>
-    </w:p>
-    <w:p/>
-    <w:p>
-      <w:pPr>
-        <w:pStyle w:val="Heading2"/>
-      </w:pPr>
-      <w:bookmarkStart w:id="18" w:name="_Toc509880593"/>
-      <w:r>
-        <w:t>Spending Report</w:t>
-      </w:r>
-      <w:bookmarkEnd w:id="18"/>
-    </w:p>
-    <w:p/>
-    <w:p>
-      <w:r>
-        <w:t>Spending Report</w:t>
-      </w:r>
-      <w:r>
-        <w:t xml:space="preserve"> contain the following:</w:t>
-      </w:r>
-    </w:p>
-    <w:p/>
-    <w:p>
-      <w:pPr>
-        <w:pStyle w:val="ListParagraph"/>
-        <w:numPr>
-          <w:ilvl w:val="0"/>
-          <w:numId w:val="3"/>
-        </w:numPr>
-      </w:pPr>
-      <w:r>
-        <w:t>id</w:t>
-      </w:r>
-    </w:p>
-    <w:p>
-      <w:pPr>
-        <w:pStyle w:val="ListParagraph"/>
-        <w:numPr>
-          <w:ilvl w:val="0"/>
-          <w:numId w:val="3"/>
-        </w:numPr>
-      </w:pPr>
-      <w:proofErr w:type="spellStart"/>
-      <w:r>
-        <w:t>productionTotal</w:t>
-      </w:r>
-      <w:proofErr w:type="spellEnd"/>
-    </w:p>
-    <w:p>
-      <w:pPr>
-        <w:pStyle w:val="ListParagraph"/>
-        <w:numPr>
-          <w:ilvl w:val="0"/>
-          <w:numId w:val="3"/>
-        </w:numPr>
-      </w:pPr>
-      <w:proofErr w:type="spellStart"/>
-      <w:r>
-        <w:t>overallTotal</w:t>
-      </w:r>
-      <w:proofErr w:type="spellEnd"/>
-    </w:p>
-    <w:p/>
-    <w:p>
-      <w:r>
-        <w:t xml:space="preserve">These database entries are the ingredients and intermediates mapped by their id. Within the report, we track of the production total (used in consumption to produce formulas) and </w:t>
-      </w:r>
-      <w:proofErr w:type="spellStart"/>
-      <w:r>
-        <w:t>overallTotal</w:t>
-      </w:r>
-      <w:proofErr w:type="spellEnd"/>
-      <w:r>
-        <w:t xml:space="preserve"> (when purchasing from vendors).</w:t>
-      </w:r>
-    </w:p>
-    <w:p/>
-    <w:p>
-      <w:pPr>
-        <w:pStyle w:val="Heading2"/>
-      </w:pPr>
-      <w:bookmarkStart w:id="19" w:name="_Toc509880594"/>
-      <w:r>
-        <w:t>Production Report</w:t>
-      </w:r>
-      <w:bookmarkEnd w:id="19"/>
-    </w:p>
-    <w:p/>
-    <w:p>
-      <w:r>
-        <w:t>Production Report</w:t>
-      </w:r>
-      <w:r>
-        <w:t xml:space="preserve"> contain the following:</w:t>
-      </w:r>
-    </w:p>
-    <w:p/>
-    <w:p>
-      <w:pPr>
-        <w:pStyle w:val="ListParagraph"/>
-        <w:numPr>
-          <w:ilvl w:val="0"/>
-          <w:numId w:val="3"/>
-        </w:numPr>
-      </w:pPr>
-      <w:r>
-        <w:t>_id</w:t>
-      </w:r>
-    </w:p>
-    <w:p>
-      <w:pPr>
-        <w:pStyle w:val="ListParagraph"/>
-        <w:numPr>
-          <w:ilvl w:val="0"/>
-          <w:numId w:val="3"/>
-        </w:numPr>
-      </w:pPr>
-      <w:r>
-        <w:t>formula</w:t>
-      </w:r>
-    </w:p>
-    <w:p>
-      <w:pPr>
-        <w:pStyle w:val="ListParagraph"/>
-        <w:numPr>
-          <w:ilvl w:val="0"/>
-          <w:numId w:val="3"/>
-        </w:numPr>
-      </w:pPr>
-      <w:proofErr w:type="spellStart"/>
-      <w:r>
-        <w:t>totalProduced</w:t>
-      </w:r>
-      <w:proofErr w:type="spellEnd"/>
-    </w:p>
-    <w:p>
-      <w:pPr>
-        <w:pStyle w:val="ListParagraph"/>
-        <w:numPr>
-          <w:ilvl w:val="0"/>
-          <w:numId w:val="3"/>
-        </w:numPr>
-      </w:pPr>
-      <w:proofErr w:type="spellStart"/>
-      <w:r>
-        <w:t>ingredientsUsed</w:t>
-      </w:r>
-      <w:proofErr w:type="spellEnd"/>
-    </w:p>
-    <w:p>
-      <w:pPr>
-        <w:pStyle w:val="ListParagraph"/>
-        <w:numPr>
-          <w:ilvl w:val="0"/>
-          <w:numId w:val="3"/>
-        </w:numPr>
-      </w:pPr>
-      <w:proofErr w:type="spellStart"/>
-      <w:r>
-        <w:t>totalSpent</w:t>
-      </w:r>
-      <w:proofErr w:type="spellEnd"/>
-    </w:p>
-    <w:p/>
-    <w:p>
-      <w:r>
-        <w:t>The production report calculates the total spending based on the total production of formulas. This applies to both final products and intermediates.</w:t>
-      </w:r>
-    </w:p>
-    <w:p>
-      <w:pPr>
-        <w:pStyle w:val="Heading2"/>
-      </w:pPr>
-      <w:bookmarkStart w:id="20" w:name="_Toc509880595"/>
-      <w:r>
-        <w:lastRenderedPageBreak/>
-        <w:t>Production History</w:t>
-      </w:r>
-      <w:bookmarkEnd w:id="20"/>
-    </w:p>
-    <w:p/>
-    <w:p>
-      <w:r>
-        <w:t>Production History contain the following:</w:t>
-      </w:r>
-    </w:p>
-    <w:p/>
-    <w:p>
-      <w:pPr>
-        <w:pStyle w:val="ListParagraph"/>
-        <w:numPr>
-          <w:ilvl w:val="0"/>
-          <w:numId w:val="3"/>
-        </w:numPr>
-      </w:pPr>
-      <w:r>
-        <w:t>_id</w:t>
-      </w:r>
-    </w:p>
-    <w:p>
-      <w:pPr>
-        <w:pStyle w:val="ListParagraph"/>
-        <w:numPr>
-          <w:ilvl w:val="0"/>
-          <w:numId w:val="3"/>
-        </w:numPr>
-      </w:pPr>
-      <w:r>
-        <w:t>n</w:t>
-      </w:r>
-      <w:r>
-        <w:t>ame</w:t>
-      </w:r>
-    </w:p>
-    <w:p>
-      <w:pPr>
-        <w:pStyle w:val="ListParagraph"/>
-        <w:numPr>
-          <w:ilvl w:val="0"/>
-          <w:numId w:val="3"/>
-        </w:numPr>
-      </w:pPr>
-      <w:proofErr w:type="spellStart"/>
-      <w:r>
-        <w:t>lotNumber</w:t>
-      </w:r>
-      <w:proofErr w:type="spellEnd"/>
-    </w:p>
-    <w:p>
-      <w:pPr>
-        <w:pStyle w:val="ListParagraph"/>
-        <w:numPr>
-          <w:ilvl w:val="0"/>
-          <w:numId w:val="3"/>
-        </w:numPr>
-      </w:pPr>
-      <w:proofErr w:type="spellStart"/>
-      <w:r>
-        <w:t>unitsProduced</w:t>
-      </w:r>
-      <w:proofErr w:type="spellEnd"/>
-    </w:p>
-    <w:p>
-      <w:pPr>
-        <w:pStyle w:val="ListParagraph"/>
-        <w:numPr>
-          <w:ilvl w:val="0"/>
-          <w:numId w:val="3"/>
-        </w:numPr>
-      </w:pPr>
-      <w:r>
-        <w:t>[</w:t>
-      </w:r>
-      <w:proofErr w:type="spellStart"/>
-      <w:r>
-        <w:t>lotsData</w:t>
-      </w:r>
-      <w:proofErr w:type="spellEnd"/>
-      <w:r>
-        <w:t>]</w:t>
-      </w:r>
-    </w:p>
-    <w:p>
-      <w:pPr>
-        <w:pStyle w:val="ListParagraph"/>
-        <w:numPr>
-          <w:ilvl w:val="1"/>
-          <w:numId w:val="3"/>
-        </w:numPr>
-      </w:pPr>
-      <w:r>
-        <w:t>Ingredient</w:t>
-      </w:r>
-    </w:p>
-    <w:p>
-      <w:pPr>
-        <w:pStyle w:val="ListParagraph"/>
-        <w:numPr>
-          <w:ilvl w:val="1"/>
-          <w:numId w:val="3"/>
-        </w:numPr>
-      </w:pPr>
-      <w:r>
-        <w:t>[lots]</w:t>
-      </w:r>
-    </w:p>
-    <w:p>
-      <w:pPr>
-        <w:pStyle w:val="ListParagraph"/>
-        <w:numPr>
-          <w:ilvl w:val="2"/>
-          <w:numId w:val="3"/>
-        </w:numPr>
-      </w:pPr>
-      <w:proofErr w:type="spellStart"/>
-      <w:r>
-        <w:t>lotNumber</w:t>
-      </w:r>
-      <w:proofErr w:type="spellEnd"/>
-    </w:p>
-    <w:p>
-      <w:pPr>
-        <w:pStyle w:val="ListParagraph"/>
-        <w:numPr>
-          <w:ilvl w:val="2"/>
-          <w:numId w:val="3"/>
-        </w:numPr>
-      </w:pPr>
-      <w:r>
-        <w:t>time</w:t>
-      </w:r>
-    </w:p>
-    <w:p/>
-    <w:p>
-      <w:r>
-        <w:t>Production History allows us to keep track, for each production run, the name of the formula produced, the lot number of the production, the units produced, as well as the lots of all the constituents used to produce the formula.</w:t>
-      </w:r>
-    </w:p>
-    <w:p/>
-    <w:p>
-      <w:pPr>
-        <w:pStyle w:val="Heading2"/>
-      </w:pPr>
-      <w:bookmarkStart w:id="21" w:name="_Toc509880596"/>
-      <w:r>
-        <w:t>Freshness Report</w:t>
-      </w:r>
-      <w:bookmarkEnd w:id="21"/>
-    </w:p>
-    <w:p/>
-    <w:p>
-      <w:r>
-        <w:t>Freshness Report contain the following:</w:t>
-      </w:r>
-    </w:p>
-    <w:p/>
-    <w:p>
-      <w:pPr>
-        <w:pStyle w:val="ListParagraph"/>
-        <w:numPr>
-          <w:ilvl w:val="0"/>
-          <w:numId w:val="3"/>
-        </w:numPr>
-      </w:pPr>
-      <w:r>
-        <w:t>_id</w:t>
-      </w:r>
-    </w:p>
-    <w:p>
-      <w:pPr>
-        <w:pStyle w:val="ListParagraph"/>
-        <w:numPr>
-          <w:ilvl w:val="0"/>
-          <w:numId w:val="3"/>
-        </w:numPr>
-      </w:pPr>
-      <w:proofErr w:type="spellStart"/>
-      <w:r>
-        <w:t>inventoryID</w:t>
-      </w:r>
-      <w:proofErr w:type="spellEnd"/>
-    </w:p>
-    <w:p>
-      <w:pPr>
-        <w:pStyle w:val="ListParagraph"/>
-        <w:numPr>
-          <w:ilvl w:val="0"/>
-          <w:numId w:val="3"/>
-        </w:numPr>
-      </w:pPr>
-      <w:proofErr w:type="spellStart"/>
-      <w:r>
-        <w:t>totalTime</w:t>
-      </w:r>
-      <w:proofErr w:type="spellEnd"/>
-    </w:p>
-    <w:p>
-      <w:pPr>
-        <w:pStyle w:val="ListParagraph"/>
-        <w:numPr>
-          <w:ilvl w:val="0"/>
-          <w:numId w:val="3"/>
-        </w:numPr>
-      </w:pPr>
-      <w:proofErr w:type="spellStart"/>
-      <w:r>
-        <w:t>avgTime</w:t>
-      </w:r>
-      <w:proofErr w:type="spellEnd"/>
-    </w:p>
-    <w:p>
-      <w:pPr>
-        <w:pStyle w:val="ListParagraph"/>
-        <w:numPr>
-          <w:ilvl w:val="0"/>
-          <w:numId w:val="3"/>
-        </w:numPr>
-      </w:pPr>
-      <w:proofErr w:type="spellStart"/>
-      <w:r>
-        <w:t>worstCase</w:t>
-      </w:r>
-      <w:proofErr w:type="spellEnd"/>
-    </w:p>
-    <w:p>
-      <w:pPr>
-        <w:pStyle w:val="ListParagraph"/>
-        <w:numPr>
-          <w:ilvl w:val="0"/>
-          <w:numId w:val="3"/>
-        </w:numPr>
-      </w:pPr>
-      <w:proofErr w:type="spellStart"/>
-      <w:r>
-        <w:t>totalQtyConsumed</w:t>
-      </w:r>
-      <w:proofErr w:type="spellEnd"/>
-    </w:p>
-    <w:p/>
-    <w:p>
-      <w:r>
-        <w:t xml:space="preserve">The freshness report allows us to keep track of the </w:t>
-      </w:r>
-      <w:r>
-        <w:t>average case and worst case an ingredient or intermediate sits in our inventory.</w:t>
-      </w:r>
-    </w:p>
-    <w:p/>
-    <w:p>
-      <w:pPr>
-        <w:pStyle w:val="Heading2"/>
-      </w:pPr>
-      <w:bookmarkStart w:id="22" w:name="_Toc509880597"/>
-      <w:r>
-        <w:t>Recall Report</w:t>
-      </w:r>
-      <w:bookmarkEnd w:id="22"/>
-    </w:p>
-    <w:p/>
-    <w:p>
-      <w:r>
-        <w:t xml:space="preserve">Recall Report </w:t>
-      </w:r>
-      <w:r>
-        <w:t>contain the following:</w:t>
-      </w:r>
-    </w:p>
-    <w:p/>
-    <w:p>
-      <w:pPr>
-        <w:pStyle w:val="ListParagraph"/>
-        <w:numPr>
-          <w:ilvl w:val="0"/>
-          <w:numId w:val="3"/>
-        </w:numPr>
-      </w:pPr>
-      <w:r>
-        <w:t>_id</w:t>
-      </w:r>
-    </w:p>
-    <w:p>
-      <w:pPr>
-        <w:pStyle w:val="ListParagraph"/>
-        <w:numPr>
-          <w:ilvl w:val="0"/>
-          <w:numId w:val="3"/>
-        </w:numPr>
-      </w:pPr>
-      <w:proofErr w:type="spellStart"/>
-      <w:r>
-        <w:t>inventoryId</w:t>
-      </w:r>
-      <w:proofErr w:type="spellEnd"/>
-    </w:p>
-    <w:p>
-      <w:pPr>
-        <w:pStyle w:val="ListParagraph"/>
-        <w:numPr>
-          <w:ilvl w:val="0"/>
-          <w:numId w:val="3"/>
-        </w:numPr>
-      </w:pPr>
-      <w:r>
-        <w:t>[lots]</w:t>
-      </w:r>
-    </w:p>
-    <w:p>
-      <w:pPr>
-        <w:pStyle w:val="ListParagraph"/>
-        <w:numPr>
-          <w:ilvl w:val="1"/>
-          <w:numId w:val="3"/>
-        </w:numPr>
-      </w:pPr>
-      <w:proofErr w:type="spellStart"/>
-      <w:r>
-        <w:t>lotNumber</w:t>
-      </w:r>
-      <w:proofErr w:type="spellEnd"/>
-    </w:p>
-    <w:p>
-      <w:pPr>
-        <w:pStyle w:val="ListParagraph"/>
-        <w:numPr>
-          <w:ilvl w:val="1"/>
-          <w:numId w:val="3"/>
-        </w:numPr>
-      </w:pPr>
-      <w:r>
-        <w:t>quantity</w:t>
-      </w:r>
-    </w:p>
-    <w:p>
-      <w:pPr>
-        <w:pStyle w:val="ListParagraph"/>
-        <w:numPr>
-          <w:ilvl w:val="1"/>
-          <w:numId w:val="3"/>
-        </w:numPr>
-      </w:pPr>
-      <w:r>
-        <w:t>[</w:t>
-      </w:r>
-      <w:proofErr w:type="spellStart"/>
-      <w:r>
-        <w:t>usedFor</w:t>
-      </w:r>
-      <w:proofErr w:type="spellEnd"/>
-      <w:r>
-        <w:t>]</w:t>
-      </w:r>
-    </w:p>
-    <w:p>
-      <w:pPr>
-        <w:pStyle w:val="ListParagraph"/>
-        <w:numPr>
-          <w:ilvl w:val="2"/>
-          <w:numId w:val="3"/>
-        </w:numPr>
-      </w:pPr>
-      <w:proofErr w:type="spellStart"/>
-      <w:r>
-        <w:t>formulaID</w:t>
-      </w:r>
-      <w:proofErr w:type="spellEnd"/>
-    </w:p>
-    <w:p>
-      <w:pPr>
-        <w:pStyle w:val="ListParagraph"/>
-        <w:numPr>
-          <w:ilvl w:val="2"/>
-          <w:numId w:val="3"/>
-        </w:numPr>
-      </w:pPr>
-      <w:r>
-        <w:lastRenderedPageBreak/>
-        <w:t>lot Number</w:t>
-      </w:r>
-    </w:p>
-    <w:p>
-      <w:pPr>
-        <w:pStyle w:val="ListParagraph"/>
-        <w:numPr>
-          <w:ilvl w:val="2"/>
-          <w:numId w:val="3"/>
-        </w:numPr>
-      </w:pPr>
-      <w:r>
-        <w:t>time</w:t>
-      </w:r>
-    </w:p>
-    <w:p/>
-    <w:p>
-      <w:r>
-        <w:t xml:space="preserve">The recall report allows us to keep track of the what was produced from each lot. </w:t>
-      </w:r>
-    </w:p>
-    <w:p/>
-    <w:p>
-      <w:pPr>
-        <w:pStyle w:val="Heading2"/>
-      </w:pPr>
-      <w:bookmarkStart w:id="23" w:name="_Toc509880598"/>
-      <w:r>
-        <w:t>Carts</w:t>
-      </w:r>
-      <w:bookmarkEnd w:id="23"/>
-    </w:p>
-    <w:p/>
-    <w:p>
-      <w:r>
-        <w:t>Storage Capacities contain the following:</w:t>
-      </w:r>
-    </w:p>
-    <w:p/>
-    <w:p>
-      <w:pPr>
-        <w:pStyle w:val="ListParagraph"/>
-        <w:numPr>
-          <w:ilvl w:val="0"/>
-          <w:numId w:val="3"/>
-        </w:numPr>
-      </w:pPr>
-      <w:r>
-        <w:t>_id</w:t>
-      </w:r>
-    </w:p>
-    <w:p>
-      <w:pPr>
-        <w:pStyle w:val="ListParagraph"/>
-        <w:numPr>
-          <w:ilvl w:val="0"/>
-          <w:numId w:val="3"/>
-        </w:numPr>
-      </w:pPr>
-      <w:r>
-        <w:t>User</w:t>
-      </w:r>
-    </w:p>
-    <w:p>
-      <w:pPr>
-        <w:pStyle w:val="ListParagraph"/>
-        <w:numPr>
-          <w:ilvl w:val="0"/>
-          <w:numId w:val="3"/>
-        </w:numPr>
-      </w:pPr>
-      <w:r>
-        <w:t>[Ingredients]</w:t>
-      </w:r>
-    </w:p>
-    <w:p>
-      <w:pPr>
-        <w:pStyle w:val="ListParagraph"/>
-        <w:numPr>
-          <w:ilvl w:val="1"/>
-          <w:numId w:val="3"/>
-        </w:numPr>
-      </w:pPr>
-      <w:r>
-        <w:t>Ingredient</w:t>
-      </w:r>
-    </w:p>
-    <w:p>
-      <w:pPr>
-        <w:pStyle w:val="ListParagraph"/>
-        <w:numPr>
-          <w:ilvl w:val="1"/>
-          <w:numId w:val="3"/>
-        </w:numPr>
-      </w:pPr>
-      <w:r>
-        <w:t>Amount</w:t>
-      </w:r>
-    </w:p>
-    <w:p>
-      <w:pPr>
-        <w:pStyle w:val="ListParagraph"/>
-        <w:numPr>
-          <w:ilvl w:val="1"/>
-          <w:numId w:val="3"/>
-        </w:numPr>
-      </w:pPr>
-      <w:r>
-        <w:t>Vendor</w:t>
-      </w:r>
-    </w:p>
-    <w:p>
-      <w:pPr>
-        <w:pStyle w:val="ListParagraph"/>
-        <w:ind w:left="1440"/>
-      </w:pPr>
-    </w:p>
-    <w:p>
-      <w:r>
-        <w:t xml:space="preserve">For carts, each user will have a cart created for them upon their first sign on (1-to-1 mapping). This simply contains an ingredients array that reflects the ingredient, amount in cart, and vendor that we are purchasing from. </w:t>
-      </w:r>
-    </w:p>
-    <w:p/>
-    <w:p>
-      <w:pPr>
-        <w:pStyle w:val="Heading2"/>
-      </w:pPr>
-      <w:bookmarkStart w:id="24" w:name="_Toc509880599"/>
-      <w:r>
-        <w:t>Log</w:t>
-      </w:r>
-      <w:bookmarkEnd w:id="24"/>
-    </w:p>
-    <w:p/>
-    <w:p>
-      <w:r>
-        <w:t>Logs</w:t>
-      </w:r>
-      <w:r>
-        <w:t xml:space="preserve"> contain the following:</w:t>
-      </w:r>
-    </w:p>
-    <w:p/>
-    <w:p>
-      <w:pPr>
-        <w:pStyle w:val="ListParagraph"/>
-        <w:numPr>
-          <w:ilvl w:val="0"/>
-          <w:numId w:val="3"/>
-        </w:numPr>
-      </w:pPr>
-      <w:r>
-        <w:t>_id</w:t>
-      </w:r>
-    </w:p>
-    <w:p>
-      <w:pPr>
-        <w:pStyle w:val="ListParagraph"/>
-        <w:numPr>
-          <w:ilvl w:val="0"/>
-          <w:numId w:val="3"/>
-        </w:numPr>
-      </w:pPr>
-      <w:r>
-        <w:t>type</w:t>
-      </w:r>
-    </w:p>
-    <w:p>
-      <w:pPr>
-        <w:pStyle w:val="ListParagraph"/>
-        <w:numPr>
-          <w:ilvl w:val="0"/>
-          <w:numId w:val="3"/>
-        </w:numPr>
-      </w:pPr>
-      <w:r>
-        <w:t>name</w:t>
-      </w:r>
-    </w:p>
-    <w:p>
-      <w:pPr>
-        <w:pStyle w:val="ListParagraph"/>
-        <w:numPr>
-          <w:ilvl w:val="0"/>
-          <w:numId w:val="3"/>
-        </w:numPr>
-      </w:pPr>
-      <w:r>
-        <w:t>change</w:t>
-      </w:r>
-    </w:p>
-    <w:p>
-      <w:pPr>
-        <w:pStyle w:val="ListParagraph"/>
-        <w:numPr>
-          <w:ilvl w:val="0"/>
-          <w:numId w:val="3"/>
-        </w:numPr>
-      </w:pPr>
-      <w:r>
-        <w:t>from</w:t>
-      </w:r>
-    </w:p>
-    <w:p>
-      <w:pPr>
-        <w:pStyle w:val="ListParagraph"/>
-        <w:numPr>
-          <w:ilvl w:val="0"/>
-          <w:numId w:val="3"/>
-        </w:numPr>
-      </w:pPr>
-      <w:r>
-        <w:t>to</w:t>
-      </w:r>
-    </w:p>
-    <w:p>
-      <w:pPr>
-        <w:pStyle w:val="ListParagraph"/>
-        <w:numPr>
-          <w:ilvl w:val="0"/>
-          <w:numId w:val="3"/>
-        </w:numPr>
-      </w:pPr>
-      <w:r>
-        <w:t>user</w:t>
-      </w:r>
-    </w:p>
-    <w:p>
-      <w:pPr>
-        <w:pStyle w:val="ListParagraph"/>
-        <w:numPr>
-          <w:ilvl w:val="0"/>
-          <w:numId w:val="3"/>
-        </w:numPr>
-      </w:pPr>
-      <w:r>
-        <w:t>time</w:t>
-      </w:r>
-    </w:p>
-    <w:p/>
-    <w:p>
-      <w:r>
         <w:t xml:space="preserve">This is a global log that all users contribute to. It logs what type of change it was, displays the name of the change and the before and after values (if applicable). The logs also contain a time stamp and associated with a </w:t>
       </w:r>
       <w:proofErr w:type="gramStart"/>
@@ -5617,6 +6045,119 @@
     </w:lvl>
   </w:abstractNum>
   <w:abstractNum w:abstractNumId="3" w15:restartNumberingAfterBreak="0">
+    <w:nsid w:val="1DAA2A3C"/>
+    <w:multiLevelType w:val="hybridMultilevel"/>
+    <w:tmpl w:val="DA847E2E"/>
+    <w:lvl w:ilvl="0" w:tplc="04090001">
+      <w:start w:val="1"/>
+      <w:numFmt w:val="bullet"/>
+      <w:lvlText w:val=""/>
+      <w:lvlJc w:val="left"/>
+      <w:pPr>
+        <w:ind w:left="720" w:hanging="360"/>
+      </w:pPr>
+      <w:rPr>
+        <w:rFonts w:ascii="Symbol" w:hAnsi="Symbol" w:hint="default"/>
+      </w:rPr>
+    </w:lvl>
+    <w:lvl w:ilvl="1" w:tplc="04090003" w:tentative="1">
+      <w:start w:val="1"/>
+      <w:numFmt w:val="bullet"/>
+      <w:lvlText w:val="o"/>
+      <w:lvlJc w:val="left"/>
+      <w:pPr>
+        <w:ind w:left="1440" w:hanging="360"/>
+      </w:pPr>
+      <w:rPr>
+        <w:rFonts w:ascii="Courier New" w:hAnsi="Courier New" w:cs="Courier New" w:hint="default"/>
+      </w:rPr>
+    </w:lvl>
+    <w:lvl w:ilvl="2" w:tplc="04090005" w:tentative="1">
+      <w:start w:val="1"/>
+      <w:numFmt w:val="bullet"/>
+      <w:lvlText w:val=""/>
+      <w:lvlJc w:val="left"/>
+      <w:pPr>
+        <w:ind w:left="2160" w:hanging="360"/>
+      </w:pPr>
+      <w:rPr>
+        <w:rFonts w:ascii="Wingdings" w:hAnsi="Wingdings" w:hint="default"/>
+      </w:rPr>
+    </w:lvl>
+    <w:lvl w:ilvl="3" w:tplc="04090001" w:tentative="1">
+      <w:start w:val="1"/>
+      <w:numFmt w:val="bullet"/>
+      <w:lvlText w:val=""/>
+      <w:lvlJc w:val="left"/>
+      <w:pPr>
+        <w:ind w:left="2880" w:hanging="360"/>
+      </w:pPr>
+      <w:rPr>
+        <w:rFonts w:ascii="Symbol" w:hAnsi="Symbol" w:hint="default"/>
+      </w:rPr>
+    </w:lvl>
+    <w:lvl w:ilvl="4" w:tplc="04090003" w:tentative="1">
+      <w:start w:val="1"/>
+      <w:numFmt w:val="bullet"/>
+      <w:lvlText w:val="o"/>
+      <w:lvlJc w:val="left"/>
+      <w:pPr>
+        <w:ind w:left="3600" w:hanging="360"/>
+      </w:pPr>
+      <w:rPr>
+        <w:rFonts w:ascii="Courier New" w:hAnsi="Courier New" w:cs="Courier New" w:hint="default"/>
+      </w:rPr>
+    </w:lvl>
+    <w:lvl w:ilvl="5" w:tplc="04090005" w:tentative="1">
+      <w:start w:val="1"/>
+      <w:numFmt w:val="bullet"/>
+      <w:lvlText w:val=""/>
+      <w:lvlJc w:val="left"/>
+      <w:pPr>
+        <w:ind w:left="4320" w:hanging="360"/>
+      </w:pPr>
+      <w:rPr>
+        <w:rFonts w:ascii="Wingdings" w:hAnsi="Wingdings" w:hint="default"/>
+      </w:rPr>
+    </w:lvl>
+    <w:lvl w:ilvl="6" w:tplc="04090001" w:tentative="1">
+      <w:start w:val="1"/>
+      <w:numFmt w:val="bullet"/>
+      <w:lvlText w:val=""/>
+      <w:lvlJc w:val="left"/>
+      <w:pPr>
+        <w:ind w:left="5040" w:hanging="360"/>
+      </w:pPr>
+      <w:rPr>
+        <w:rFonts w:ascii="Symbol" w:hAnsi="Symbol" w:hint="default"/>
+      </w:rPr>
+    </w:lvl>
+    <w:lvl w:ilvl="7" w:tplc="04090003" w:tentative="1">
+      <w:start w:val="1"/>
+      <w:numFmt w:val="bullet"/>
+      <w:lvlText w:val="o"/>
+      <w:lvlJc w:val="left"/>
+      <w:pPr>
+        <w:ind w:left="5760" w:hanging="360"/>
+      </w:pPr>
+      <w:rPr>
+        <w:rFonts w:ascii="Courier New" w:hAnsi="Courier New" w:cs="Courier New" w:hint="default"/>
+      </w:rPr>
+    </w:lvl>
+    <w:lvl w:ilvl="8" w:tplc="04090005" w:tentative="1">
+      <w:start w:val="1"/>
+      <w:numFmt w:val="bullet"/>
+      <w:lvlText w:val=""/>
+      <w:lvlJc w:val="left"/>
+      <w:pPr>
+        <w:ind w:left="6480" w:hanging="360"/>
+      </w:pPr>
+      <w:rPr>
+        <w:rFonts w:ascii="Wingdings" w:hAnsi="Wingdings" w:hint="default"/>
+      </w:rPr>
+    </w:lvl>
+  </w:abstractNum>
+  <w:abstractNum w:abstractNumId="4" w15:restartNumberingAfterBreak="0">
     <w:nsid w:val="77972834"/>
     <w:multiLevelType w:val="hybridMultilevel"/>
     <w:tmpl w:val="0A92FC64"/>
@@ -5733,13 +6274,16 @@
     <w:abstractNumId w:val="2"/>
   </w:num>
   <w:num w:numId="2">
-    <w:abstractNumId w:val="3"/>
+    <w:abstractNumId w:val="4"/>
   </w:num>
   <w:num w:numId="3">
     <w:abstractNumId w:val="1"/>
   </w:num>
   <w:num w:numId="4">
     <w:abstractNumId w:val="0"/>
+  </w:num>
+  <w:num w:numId="5">
+    <w:abstractNumId w:val="3"/>
   </w:num>
 </w:numbering>
 </file>

</xml_diff>